<commit_message>
comments from gmail solved (supposedly) x2
</commit_message>
<xml_diff>
--- a/doc/Reporte_Final.docx
+++ b/doc/Reporte_Final.docx
@@ -3348,21 +3348,6 @@
           <w:lang w:val="en-US" w:eastAsia="zh-CN" w:bidi="ar-SA"/>
         </w:rPr>
       </w:pPr>
-    </w:p>
-    <w:p>
-      <w:pPr>
-        <w:keepNext w:val="0"/>
-        <w:keepLines w:val="0"/>
-        <w:widowControl/>
-        <w:suppressLineNumbers w:val="0"/>
-        <w:jc w:val="both"/>
-        <w:rPr>
-          <w:rFonts w:hint="default" w:ascii="Times New Roman" w:hAnsi="Times New Roman" w:cs="Times New Roman" w:eastAsiaTheme="minorHAnsi"/>
-          <w:sz w:val="24"/>
-          <w:szCs w:val="24"/>
-          <w:lang w:val="en-US" w:eastAsia="zh-CN" w:bidi="ar-SA"/>
-        </w:rPr>
-      </w:pPr>
       <w:r>
         <w:rPr>
           <w:rFonts w:hint="default" w:ascii="Times New Roman" w:hAnsi="Times New Roman" w:cs="Times New Roman"/>
@@ -3375,21 +3360,6 @@
         </w:rPr>
         <w:t>Acerca del reciente éxito de las aplicaciones móviles:</w:t>
       </w:r>
-    </w:p>
-    <w:p>
-      <w:pPr>
-        <w:keepNext w:val="0"/>
-        <w:keepLines w:val="0"/>
-        <w:widowControl/>
-        <w:suppressLineNumbers w:val="0"/>
-        <w:jc w:val="both"/>
-        <w:rPr>
-          <w:rFonts w:hint="default" w:ascii="Times New Roman" w:hAnsi="Times New Roman" w:cs="Times New Roman" w:eastAsiaTheme="minorHAnsi"/>
-          <w:sz w:val="24"/>
-          <w:szCs w:val="24"/>
-          <w:lang w:val="en-US" w:eastAsia="zh-CN" w:bidi="ar-SA"/>
-        </w:rPr>
-      </w:pPr>
     </w:p>
     <w:p>
       <w:pPr>
@@ -3887,8 +3857,6 @@
         </w:rPr>
         <w:t>de las entregas hechas por municipio, con la intención de que se tenga un conocimiento de en qué partes de la república es conveniente hacer un esfuerzo por elevar el número de usuarios.</w:t>
       </w:r>
-      <w:bookmarkStart w:id="17" w:name="_GoBack"/>
-      <w:bookmarkEnd w:id="17"/>
     </w:p>
     <w:p>
       <w:pPr>
@@ -7020,6 +6988,12 @@
             <w:insideV w:val="single" w:color="auto" w:sz="4" w:space="0"/>
           </w:tblBorders>
           <w:tblLayout w:type="fixed"/>
+          <w:tblCellMar>
+            <w:top w:w="0" w:type="dxa"/>
+            <w:left w:w="108" w:type="dxa"/>
+            <w:bottom w:w="0" w:type="dxa"/>
+            <w:right w:w="108" w:type="dxa"/>
+          </w:tblCellMar>
         </w:tblPrEx>
         <w:trPr>
           <w:trHeight w:val="307" w:hRule="atLeast"/>
@@ -7510,6 +7484,12 @@
             <w:insideV w:val="single" w:color="auto" w:sz="4" w:space="0"/>
           </w:tblBorders>
           <w:tblLayout w:type="fixed"/>
+          <w:tblCellMar>
+            <w:top w:w="0" w:type="dxa"/>
+            <w:left w:w="108" w:type="dxa"/>
+            <w:bottom w:w="0" w:type="dxa"/>
+            <w:right w:w="108" w:type="dxa"/>
+          </w:tblCellMar>
         </w:tblPrEx>
         <w:trPr>
           <w:trHeight w:val="1817" w:hRule="atLeast"/>
@@ -7998,6 +7978,12 @@
             <w:insideV w:val="single" w:color="auto" w:sz="4" w:space="0"/>
           </w:tblBorders>
           <w:tblLayout w:type="fixed"/>
+          <w:tblCellMar>
+            <w:top w:w="0" w:type="dxa"/>
+            <w:left w:w="108" w:type="dxa"/>
+            <w:bottom w:w="0" w:type="dxa"/>
+            <w:right w:w="108" w:type="dxa"/>
+          </w:tblCellMar>
         </w:tblPrEx>
         <w:trPr>
           <w:trHeight w:val="293" w:hRule="atLeast"/>
@@ -8488,6 +8474,12 @@
             <w:insideV w:val="single" w:color="auto" w:sz="4" w:space="0"/>
           </w:tblBorders>
           <w:tblLayout w:type="fixed"/>
+          <w:tblCellMar>
+            <w:top w:w="0" w:type="dxa"/>
+            <w:left w:w="108" w:type="dxa"/>
+            <w:bottom w:w="0" w:type="dxa"/>
+            <w:right w:w="108" w:type="dxa"/>
+          </w:tblCellMar>
         </w:tblPrEx>
         <w:trPr>
           <w:trHeight w:val="480" w:hRule="atLeast"/>
@@ -8518,777 +8510,6 @@
         <w:tc>
           <w:tcPr>
             <w:tcW w:w="2469" w:type="dxa"/>
-          </w:tcPr>
-          <w:p>
-            <w:pPr>
-              <w:jc w:val="both"/>
-              <w:rPr>
-                <w:rFonts w:ascii="Times New Roman" w:hAnsi="Times New Roman" w:cs="Times New Roman"/>
-                <w:sz w:val="24"/>
-                <w:szCs w:val="24"/>
-                <w:lang w:val="en"/>
-              </w:rPr>
-            </w:pPr>
-            <w:r>
-              <w:rPr>
-                <w:rFonts w:ascii="Times New Roman" w:hAnsi="Times New Roman" w:cs="Times New Roman"/>
-                <w:sz w:val="24"/>
-                <w:szCs w:val="24"/>
-                <w:lang w:val="en"/>
-              </w:rPr>
-              <w:t>timestamp</w:t>
-            </w:r>
-          </w:p>
-        </w:tc>
-        <w:tc>
-          <w:tcPr>
-            <w:tcW w:w="2624" w:type="dxa"/>
-          </w:tcPr>
-          <w:p>
-            <w:pPr>
-              <w:jc w:val="both"/>
-              <w:rPr>
-                <w:rFonts w:ascii="Times New Roman" w:hAnsi="Times New Roman" w:cs="Times New Roman"/>
-                <w:sz w:val="24"/>
-                <w:szCs w:val="24"/>
-              </w:rPr>
-            </w:pPr>
-            <w:r>
-              <w:rPr>
-                <w:rFonts w:ascii="Times New Roman" w:hAnsi="Times New Roman" w:cs="Times New Roman"/>
-                <w:sz w:val="24"/>
-                <w:szCs w:val="24"/>
-                <w:lang w:val="en"/>
-              </w:rPr>
-              <w:t>f</w:t>
-            </w:r>
-            <w:r>
-              <w:rPr>
-                <w:rFonts w:ascii="Times New Roman" w:hAnsi="Times New Roman" w:cs="Times New Roman"/>
-                <w:sz w:val="24"/>
-                <w:szCs w:val="24"/>
-              </w:rPr>
-              <w:t>echa de actualización</w:t>
-            </w:r>
-          </w:p>
-        </w:tc>
-      </w:tr>
-    </w:tbl>
-    <w:p>
-      <w:pPr>
-        <w:rPr>
-          <w:rFonts w:ascii="Times New Roman" w:hAnsi="Times New Roman" w:cs="Times New Roman"/>
-          <w:sz w:val="24"/>
-          <w:szCs w:val="24"/>
-          <w:lang w:val="en"/>
-        </w:rPr>
-      </w:pPr>
-    </w:p>
-    <w:tbl>
-      <w:tblPr>
-        <w:tblStyle w:val="16"/>
-        <w:tblW w:w="7820" w:type="dxa"/>
-        <w:tblInd w:w="0" w:type="dxa"/>
-        <w:tblBorders>
-          <w:top w:val="single" w:color="auto" w:sz="4" w:space="0"/>
-          <w:left w:val="single" w:color="auto" w:sz="4" w:space="0"/>
-          <w:bottom w:val="single" w:color="auto" w:sz="4" w:space="0"/>
-          <w:right w:val="single" w:color="auto" w:sz="4" w:space="0"/>
-          <w:insideH w:val="single" w:color="auto" w:sz="4" w:space="0"/>
-          <w:insideV w:val="single" w:color="auto" w:sz="4" w:space="0"/>
-        </w:tblBorders>
-        <w:tblLayout w:type="fixed"/>
-        <w:tblCellMar>
-          <w:top w:w="0" w:type="dxa"/>
-          <w:left w:w="108" w:type="dxa"/>
-          <w:bottom w:w="0" w:type="dxa"/>
-          <w:right w:w="108" w:type="dxa"/>
-        </w:tblCellMar>
-      </w:tblPr>
-      <w:tblGrid>
-        <w:gridCol w:w="2589"/>
-        <w:gridCol w:w="2607"/>
-        <w:gridCol w:w="2624"/>
-      </w:tblGrid>
-      <w:tr>
-        <w:tblPrEx>
-          <w:tblBorders>
-            <w:top w:val="single" w:color="auto" w:sz="4" w:space="0"/>
-            <w:left w:val="single" w:color="auto" w:sz="4" w:space="0"/>
-            <w:bottom w:val="single" w:color="auto" w:sz="4" w:space="0"/>
-            <w:right w:val="single" w:color="auto" w:sz="4" w:space="0"/>
-            <w:insideH w:val="single" w:color="auto" w:sz="4" w:space="0"/>
-            <w:insideV w:val="single" w:color="auto" w:sz="4" w:space="0"/>
-          </w:tblBorders>
-          <w:tblLayout w:type="fixed"/>
-        </w:tblPrEx>
-        <w:trPr>
-          <w:trHeight w:val="279" w:hRule="atLeast"/>
-        </w:trPr>
-        <w:tc>
-          <w:tcPr>
-            <w:tcW w:w="7820" w:type="dxa"/>
-            <w:gridSpan w:val="3"/>
-          </w:tcPr>
-          <w:p>
-            <w:pPr>
-              <w:jc w:val="both"/>
-              <w:rPr>
-                <w:rFonts w:ascii="Times New Roman" w:hAnsi="Times New Roman" w:cs="Times New Roman"/>
-                <w:b/>
-                <w:sz w:val="24"/>
-                <w:szCs w:val="24"/>
-                <w:lang w:val="en"/>
-              </w:rPr>
-            </w:pPr>
-            <w:r>
-              <w:rPr>
-                <w:rFonts w:ascii="Times New Roman" w:hAnsi="Times New Roman" w:cs="Times New Roman"/>
-                <w:b/>
-                <w:sz w:val="24"/>
-                <w:szCs w:val="24"/>
-                <w:lang w:val="en"/>
-              </w:rPr>
-              <w:t>delivery_location_tracks</w:t>
-            </w:r>
-          </w:p>
-        </w:tc>
-      </w:tr>
-      <w:tr>
-        <w:tblPrEx>
-          <w:tblBorders>
-            <w:top w:val="single" w:color="auto" w:sz="4" w:space="0"/>
-            <w:left w:val="single" w:color="auto" w:sz="4" w:space="0"/>
-            <w:bottom w:val="single" w:color="auto" w:sz="4" w:space="0"/>
-            <w:right w:val="single" w:color="auto" w:sz="4" w:space="0"/>
-            <w:insideH w:val="single" w:color="auto" w:sz="4" w:space="0"/>
-            <w:insideV w:val="single" w:color="auto" w:sz="4" w:space="0"/>
-          </w:tblBorders>
-          <w:tblLayout w:type="fixed"/>
-        </w:tblPrEx>
-        <w:trPr>
-          <w:trHeight w:val="307" w:hRule="atLeast"/>
-        </w:trPr>
-        <w:tc>
-          <w:tcPr>
-            <w:tcW w:w="2589" w:type="dxa"/>
-          </w:tcPr>
-          <w:p>
-            <w:pPr>
-              <w:jc w:val="both"/>
-              <w:rPr>
-                <w:rFonts w:ascii="Times New Roman" w:hAnsi="Times New Roman" w:cs="Times New Roman"/>
-                <w:b/>
-                <w:sz w:val="24"/>
-                <w:szCs w:val="24"/>
-              </w:rPr>
-            </w:pPr>
-            <w:r>
-              <w:rPr>
-                <w:rFonts w:ascii="Times New Roman" w:hAnsi="Times New Roman" w:cs="Times New Roman"/>
-                <w:b/>
-                <w:sz w:val="24"/>
-                <w:szCs w:val="24"/>
-              </w:rPr>
-              <w:t>Campo</w:t>
-            </w:r>
-          </w:p>
-        </w:tc>
-        <w:tc>
-          <w:tcPr>
-            <w:tcW w:w="2607" w:type="dxa"/>
-          </w:tcPr>
-          <w:p>
-            <w:pPr>
-              <w:jc w:val="both"/>
-              <w:rPr>
-                <w:rFonts w:ascii="Times New Roman" w:hAnsi="Times New Roman" w:cs="Times New Roman"/>
-                <w:b/>
-                <w:sz w:val="24"/>
-                <w:szCs w:val="24"/>
-              </w:rPr>
-            </w:pPr>
-            <w:r>
-              <w:rPr>
-                <w:rFonts w:ascii="Times New Roman" w:hAnsi="Times New Roman" w:cs="Times New Roman"/>
-                <w:b/>
-                <w:sz w:val="24"/>
-                <w:szCs w:val="24"/>
-              </w:rPr>
-              <w:t>Tipo (longitud)</w:t>
-            </w:r>
-          </w:p>
-        </w:tc>
-        <w:tc>
-          <w:tcPr>
-            <w:tcW w:w="2624" w:type="dxa"/>
-          </w:tcPr>
-          <w:p>
-            <w:pPr>
-              <w:jc w:val="both"/>
-              <w:rPr>
-                <w:rFonts w:ascii="Times New Roman" w:hAnsi="Times New Roman" w:cs="Times New Roman"/>
-                <w:b/>
-                <w:sz w:val="24"/>
-                <w:szCs w:val="24"/>
-              </w:rPr>
-            </w:pPr>
-            <w:r>
-              <w:rPr>
-                <w:rFonts w:ascii="Times New Roman" w:hAnsi="Times New Roman" w:cs="Times New Roman"/>
-                <w:b/>
-                <w:sz w:val="24"/>
-                <w:szCs w:val="24"/>
-              </w:rPr>
-              <w:t>Descripción</w:t>
-            </w:r>
-          </w:p>
-        </w:tc>
-      </w:tr>
-      <w:tr>
-        <w:tblPrEx>
-          <w:tblBorders>
-            <w:top w:val="single" w:color="auto" w:sz="4" w:space="0"/>
-            <w:left w:val="single" w:color="auto" w:sz="4" w:space="0"/>
-            <w:bottom w:val="single" w:color="auto" w:sz="4" w:space="0"/>
-            <w:right w:val="single" w:color="auto" w:sz="4" w:space="0"/>
-            <w:insideH w:val="single" w:color="auto" w:sz="4" w:space="0"/>
-            <w:insideV w:val="single" w:color="auto" w:sz="4" w:space="0"/>
-          </w:tblBorders>
-          <w:tblLayout w:type="fixed"/>
-        </w:tblPrEx>
-        <w:trPr>
-          <w:trHeight w:val="657" w:hRule="atLeast"/>
-        </w:trPr>
-        <w:tc>
-          <w:tcPr>
-            <w:tcW w:w="2589" w:type="dxa"/>
-          </w:tcPr>
-          <w:p>
-            <w:pPr>
-              <w:jc w:val="both"/>
-              <w:rPr>
-                <w:rFonts w:ascii="Times New Roman" w:hAnsi="Times New Roman" w:cs="Times New Roman"/>
-                <w:sz w:val="24"/>
-                <w:szCs w:val="24"/>
-                <w:lang w:val="en"/>
-              </w:rPr>
-            </w:pPr>
-            <w:r>
-              <w:rPr>
-                <w:rFonts w:ascii="Times New Roman" w:hAnsi="Times New Roman" w:cs="Times New Roman"/>
-                <w:sz w:val="24"/>
-                <w:szCs w:val="24"/>
-                <w:lang w:val="en"/>
-              </w:rPr>
-              <w:t>id</w:t>
-            </w:r>
-          </w:p>
-        </w:tc>
-        <w:tc>
-          <w:tcPr>
-            <w:tcW w:w="2607" w:type="dxa"/>
-          </w:tcPr>
-          <w:p>
-            <w:pPr>
-              <w:jc w:val="both"/>
-              <w:rPr>
-                <w:rFonts w:ascii="Times New Roman" w:hAnsi="Times New Roman" w:cs="Times New Roman"/>
-                <w:sz w:val="24"/>
-                <w:szCs w:val="24"/>
-              </w:rPr>
-            </w:pPr>
-            <w:r>
-              <w:rPr>
-                <w:rFonts w:ascii="Times New Roman" w:hAnsi="Times New Roman" w:cs="Times New Roman"/>
-                <w:sz w:val="24"/>
-                <w:szCs w:val="24"/>
-              </w:rPr>
-              <w:t>int(10)</w:t>
-            </w:r>
-          </w:p>
-        </w:tc>
-        <w:tc>
-          <w:tcPr>
-            <w:tcW w:w="2624" w:type="dxa"/>
-          </w:tcPr>
-          <w:p>
-            <w:pPr>
-              <w:jc w:val="both"/>
-              <w:rPr>
-                <w:rFonts w:ascii="Times New Roman" w:hAnsi="Times New Roman" w:cs="Times New Roman"/>
-                <w:sz w:val="24"/>
-                <w:szCs w:val="24"/>
-              </w:rPr>
-            </w:pPr>
-            <w:r>
-              <w:rPr>
-                <w:rFonts w:ascii="Times New Roman" w:hAnsi="Times New Roman" w:cs="Times New Roman"/>
-                <w:sz w:val="24"/>
-                <w:szCs w:val="24"/>
-              </w:rPr>
-              <w:t>campo llave primaria auto</w:t>
-            </w:r>
-            <w:r>
-              <w:rPr>
-                <w:rFonts w:ascii="Times New Roman" w:hAnsi="Times New Roman" w:cs="Times New Roman"/>
-                <w:sz w:val="24"/>
-                <w:szCs w:val="24"/>
-                <w:lang w:val="es-ES"/>
-              </w:rPr>
-              <w:t xml:space="preserve"> </w:t>
-            </w:r>
-            <w:r>
-              <w:rPr>
-                <w:rFonts w:ascii="Times New Roman" w:hAnsi="Times New Roman" w:cs="Times New Roman"/>
-                <w:sz w:val="24"/>
-                <w:szCs w:val="24"/>
-              </w:rPr>
-              <w:t>incrementable</w:t>
-            </w:r>
-          </w:p>
-        </w:tc>
-      </w:tr>
-      <w:tr>
-        <w:tblPrEx>
-          <w:tblBorders>
-            <w:top w:val="single" w:color="auto" w:sz="4" w:space="0"/>
-            <w:left w:val="single" w:color="auto" w:sz="4" w:space="0"/>
-            <w:bottom w:val="single" w:color="auto" w:sz="4" w:space="0"/>
-            <w:right w:val="single" w:color="auto" w:sz="4" w:space="0"/>
-            <w:insideH w:val="single" w:color="auto" w:sz="4" w:space="0"/>
-            <w:insideV w:val="single" w:color="auto" w:sz="4" w:space="0"/>
-          </w:tblBorders>
-          <w:tblLayout w:type="fixed"/>
-        </w:tblPrEx>
-        <w:trPr>
-          <w:trHeight w:val="293" w:hRule="atLeast"/>
-        </w:trPr>
-        <w:tc>
-          <w:tcPr>
-            <w:tcW w:w="2589" w:type="dxa"/>
-          </w:tcPr>
-          <w:p>
-            <w:pPr>
-              <w:jc w:val="both"/>
-              <w:rPr>
-                <w:rFonts w:ascii="Times New Roman" w:hAnsi="Times New Roman" w:cs="Times New Roman"/>
-                <w:sz w:val="24"/>
-                <w:szCs w:val="24"/>
-                <w:lang w:val="en"/>
-              </w:rPr>
-            </w:pPr>
-            <w:r>
-              <w:rPr>
-                <w:rFonts w:ascii="Times New Roman" w:hAnsi="Times New Roman" w:cs="Times New Roman"/>
-                <w:sz w:val="24"/>
-                <w:szCs w:val="24"/>
-                <w:lang w:val="en"/>
-              </w:rPr>
-              <w:t>delivery_id</w:t>
-            </w:r>
-          </w:p>
-        </w:tc>
-        <w:tc>
-          <w:tcPr>
-            <w:tcW w:w="2607" w:type="dxa"/>
-          </w:tcPr>
-          <w:p>
-            <w:pPr>
-              <w:jc w:val="both"/>
-              <w:rPr>
-                <w:rFonts w:ascii="Times New Roman" w:hAnsi="Times New Roman" w:cs="Times New Roman"/>
-                <w:sz w:val="24"/>
-                <w:szCs w:val="24"/>
-              </w:rPr>
-            </w:pPr>
-            <w:r>
-              <w:rPr>
-                <w:rFonts w:ascii="Times New Roman" w:hAnsi="Times New Roman" w:cs="Times New Roman"/>
-                <w:sz w:val="24"/>
-                <w:szCs w:val="24"/>
-              </w:rPr>
-              <w:t>int(10)</w:t>
-            </w:r>
-          </w:p>
-        </w:tc>
-        <w:tc>
-          <w:tcPr>
-            <w:tcW w:w="2624" w:type="dxa"/>
-          </w:tcPr>
-          <w:p>
-            <w:pPr>
-              <w:jc w:val="both"/>
-              <w:rPr>
-                <w:rFonts w:ascii="Times New Roman" w:hAnsi="Times New Roman" w:cs="Times New Roman"/>
-                <w:sz w:val="24"/>
-                <w:szCs w:val="24"/>
-                <w:lang w:val="es-ES"/>
-              </w:rPr>
-            </w:pPr>
-            <w:r>
-              <w:rPr>
-                <w:rFonts w:ascii="Times New Roman" w:hAnsi="Times New Roman" w:cs="Times New Roman"/>
-                <w:sz w:val="24"/>
-                <w:szCs w:val="24"/>
-                <w:lang w:val="es-ES"/>
-              </w:rPr>
-              <w:t>llave foránea a la entrega que se esta siguiendo</w:t>
-            </w:r>
-          </w:p>
-        </w:tc>
-      </w:tr>
-      <w:tr>
-        <w:tblPrEx>
-          <w:tblBorders>
-            <w:top w:val="single" w:color="auto" w:sz="4" w:space="0"/>
-            <w:left w:val="single" w:color="auto" w:sz="4" w:space="0"/>
-            <w:bottom w:val="single" w:color="auto" w:sz="4" w:space="0"/>
-            <w:right w:val="single" w:color="auto" w:sz="4" w:space="0"/>
-            <w:insideH w:val="single" w:color="auto" w:sz="4" w:space="0"/>
-            <w:insideV w:val="single" w:color="auto" w:sz="4" w:space="0"/>
-          </w:tblBorders>
-          <w:tblLayout w:type="fixed"/>
-        </w:tblPrEx>
-        <w:trPr>
-          <w:trHeight w:val="293" w:hRule="atLeast"/>
-        </w:trPr>
-        <w:tc>
-          <w:tcPr>
-            <w:tcW w:w="2589" w:type="dxa"/>
-          </w:tcPr>
-          <w:p>
-            <w:pPr>
-              <w:jc w:val="both"/>
-              <w:rPr>
-                <w:rFonts w:ascii="Times New Roman" w:hAnsi="Times New Roman" w:cs="Times New Roman"/>
-                <w:sz w:val="24"/>
-                <w:szCs w:val="24"/>
-              </w:rPr>
-            </w:pPr>
-            <w:r>
-              <w:rPr>
-                <w:rFonts w:ascii="Times New Roman" w:hAnsi="Times New Roman" w:cs="Times New Roman"/>
-                <w:sz w:val="24"/>
-                <w:szCs w:val="24"/>
-                <w:lang w:val="en"/>
-              </w:rPr>
-              <w:t>location</w:t>
-            </w:r>
-            <w:r>
-              <w:rPr>
-                <w:rFonts w:ascii="Times New Roman" w:hAnsi="Times New Roman" w:cs="Times New Roman"/>
-                <w:sz w:val="24"/>
-                <w:szCs w:val="24"/>
-              </w:rPr>
-              <w:t>_id</w:t>
-            </w:r>
-          </w:p>
-        </w:tc>
-        <w:tc>
-          <w:tcPr>
-            <w:tcW w:w="2607" w:type="dxa"/>
-          </w:tcPr>
-          <w:p>
-            <w:pPr>
-              <w:jc w:val="both"/>
-              <w:rPr>
-                <w:rFonts w:ascii="Times New Roman" w:hAnsi="Times New Roman" w:cs="Times New Roman"/>
-                <w:sz w:val="24"/>
-                <w:szCs w:val="24"/>
-              </w:rPr>
-            </w:pPr>
-            <w:r>
-              <w:rPr>
-                <w:rFonts w:ascii="Times New Roman" w:hAnsi="Times New Roman" w:cs="Times New Roman"/>
-                <w:sz w:val="24"/>
-                <w:szCs w:val="24"/>
-              </w:rPr>
-              <w:t>int(10)</w:t>
-            </w:r>
-          </w:p>
-        </w:tc>
-        <w:tc>
-          <w:tcPr>
-            <w:tcW w:w="2624" w:type="dxa"/>
-          </w:tcPr>
-          <w:p>
-            <w:pPr>
-              <w:jc w:val="both"/>
-              <w:rPr>
-                <w:rFonts w:ascii="Times New Roman" w:hAnsi="Times New Roman" w:cs="Times New Roman"/>
-                <w:sz w:val="24"/>
-                <w:szCs w:val="24"/>
-                <w:lang w:val="es-ES"/>
-              </w:rPr>
-            </w:pPr>
-            <w:r>
-              <w:rPr>
-                <w:rFonts w:ascii="Times New Roman" w:hAnsi="Times New Roman" w:cs="Times New Roman"/>
-                <w:sz w:val="24"/>
-                <w:szCs w:val="24"/>
-                <w:lang w:val="es-ES"/>
-              </w:rPr>
-              <w:t>llave foránea a la localización en donde se encuentra la entrega</w:t>
-            </w:r>
-          </w:p>
-        </w:tc>
-      </w:tr>
-      <w:tr>
-        <w:tblPrEx>
-          <w:tblBorders>
-            <w:top w:val="single" w:color="auto" w:sz="4" w:space="0"/>
-            <w:left w:val="single" w:color="auto" w:sz="4" w:space="0"/>
-            <w:bottom w:val="single" w:color="auto" w:sz="4" w:space="0"/>
-            <w:right w:val="single" w:color="auto" w:sz="4" w:space="0"/>
-            <w:insideH w:val="single" w:color="auto" w:sz="4" w:space="0"/>
-            <w:insideV w:val="single" w:color="auto" w:sz="4" w:space="0"/>
-          </w:tblBorders>
-          <w:tblLayout w:type="fixed"/>
-        </w:tblPrEx>
-        <w:trPr>
-          <w:trHeight w:val="293" w:hRule="atLeast"/>
-        </w:trPr>
-        <w:tc>
-          <w:tcPr>
-            <w:tcW w:w="2589" w:type="dxa"/>
-          </w:tcPr>
-          <w:p>
-            <w:pPr>
-              <w:jc w:val="both"/>
-              <w:rPr>
-                <w:rFonts w:ascii="Times New Roman" w:hAnsi="Times New Roman" w:cs="Times New Roman"/>
-                <w:sz w:val="24"/>
-                <w:szCs w:val="24"/>
-                <w:lang w:val="en"/>
-              </w:rPr>
-            </w:pPr>
-            <w:r>
-              <w:rPr>
-                <w:rFonts w:ascii="Times New Roman" w:hAnsi="Times New Roman" w:cs="Times New Roman"/>
-                <w:sz w:val="24"/>
-                <w:szCs w:val="24"/>
-                <w:lang w:val="en"/>
-              </w:rPr>
-              <w:t>step</w:t>
-            </w:r>
-          </w:p>
-        </w:tc>
-        <w:tc>
-          <w:tcPr>
-            <w:tcW w:w="2607" w:type="dxa"/>
-          </w:tcPr>
-          <w:p>
-            <w:pPr>
-              <w:tabs>
-                <w:tab w:val="center" w:pos="1363"/>
-              </w:tabs>
-              <w:jc w:val="both"/>
-              <w:rPr>
-                <w:rFonts w:ascii="Times New Roman" w:hAnsi="Times New Roman" w:cs="Times New Roman"/>
-                <w:sz w:val="24"/>
-                <w:szCs w:val="24"/>
-              </w:rPr>
-            </w:pPr>
-            <w:r>
-              <w:rPr>
-                <w:rFonts w:ascii="Times New Roman" w:hAnsi="Times New Roman" w:cs="Times New Roman"/>
-                <w:sz w:val="24"/>
-                <w:szCs w:val="24"/>
-                <w:lang w:val="en"/>
-              </w:rPr>
-              <w:t>varchar</w:t>
-            </w:r>
-            <w:r>
-              <w:rPr>
-                <w:rFonts w:ascii="Times New Roman" w:hAnsi="Times New Roman" w:cs="Times New Roman"/>
-                <w:sz w:val="24"/>
-                <w:szCs w:val="24"/>
-              </w:rPr>
-              <w:t>(</w:t>
-            </w:r>
-            <w:r>
-              <w:rPr>
-                <w:rFonts w:ascii="Times New Roman" w:hAnsi="Times New Roman" w:cs="Times New Roman"/>
-                <w:sz w:val="24"/>
-                <w:szCs w:val="24"/>
-                <w:lang w:val="en"/>
-              </w:rPr>
-              <w:t>255</w:t>
-            </w:r>
-            <w:r>
-              <w:rPr>
-                <w:rFonts w:ascii="Times New Roman" w:hAnsi="Times New Roman" w:cs="Times New Roman"/>
-                <w:sz w:val="24"/>
-                <w:szCs w:val="24"/>
-              </w:rPr>
-              <w:t>)</w:t>
-            </w:r>
-          </w:p>
-        </w:tc>
-        <w:tc>
-          <w:tcPr>
-            <w:tcW w:w="2624" w:type="dxa"/>
-          </w:tcPr>
-          <w:p>
-            <w:pPr>
-              <w:jc w:val="both"/>
-              <w:rPr>
-                <w:rFonts w:ascii="Times New Roman" w:hAnsi="Times New Roman" w:cs="Times New Roman"/>
-                <w:sz w:val="24"/>
-                <w:szCs w:val="24"/>
-                <w:lang w:val="es-ES"/>
-              </w:rPr>
-            </w:pPr>
-            <w:r>
-              <w:rPr>
-                <w:rFonts w:ascii="Times New Roman" w:hAnsi="Times New Roman" w:cs="Times New Roman"/>
-                <w:sz w:val="24"/>
-                <w:szCs w:val="24"/>
-                <w:lang w:val="es-ES"/>
-              </w:rPr>
-              <w:t>numero de destinos diferentes que un paquete ha recorrido</w:t>
-            </w:r>
-          </w:p>
-        </w:tc>
-      </w:tr>
-      <w:tr>
-        <w:tblPrEx>
-          <w:tblBorders>
-            <w:top w:val="single" w:color="auto" w:sz="4" w:space="0"/>
-            <w:left w:val="single" w:color="auto" w:sz="4" w:space="0"/>
-            <w:bottom w:val="single" w:color="auto" w:sz="4" w:space="0"/>
-            <w:right w:val="single" w:color="auto" w:sz="4" w:space="0"/>
-            <w:insideH w:val="single" w:color="auto" w:sz="4" w:space="0"/>
-            <w:insideV w:val="single" w:color="auto" w:sz="4" w:space="0"/>
-          </w:tblBorders>
-          <w:tblLayout w:type="fixed"/>
-        </w:tblPrEx>
-        <w:trPr>
-          <w:trHeight w:val="293" w:hRule="atLeast"/>
-        </w:trPr>
-        <w:tc>
-          <w:tcPr>
-            <w:tcW w:w="2589" w:type="dxa"/>
-          </w:tcPr>
-          <w:p>
-            <w:pPr>
-              <w:jc w:val="both"/>
-              <w:rPr>
-                <w:rFonts w:ascii="Times New Roman" w:hAnsi="Times New Roman" w:cs="Times New Roman"/>
-                <w:sz w:val="24"/>
-                <w:szCs w:val="24"/>
-              </w:rPr>
-            </w:pPr>
-            <w:r>
-              <w:rPr>
-                <w:rFonts w:ascii="Times New Roman" w:hAnsi="Times New Roman" w:cs="Times New Roman"/>
-                <w:sz w:val="24"/>
-                <w:szCs w:val="24"/>
-              </w:rPr>
-              <w:t>created_at</w:t>
-            </w:r>
-          </w:p>
-        </w:tc>
-        <w:tc>
-          <w:tcPr>
-            <w:tcW w:w="2607" w:type="dxa"/>
-          </w:tcPr>
-          <w:p>
-            <w:pPr>
-              <w:jc w:val="both"/>
-              <w:rPr>
-                <w:rFonts w:ascii="Times New Roman" w:hAnsi="Times New Roman" w:cs="Times New Roman"/>
-                <w:sz w:val="24"/>
-                <w:szCs w:val="24"/>
-                <w:lang w:val="en"/>
-              </w:rPr>
-            </w:pPr>
-            <w:r>
-              <w:rPr>
-                <w:rFonts w:ascii="Times New Roman" w:hAnsi="Times New Roman" w:cs="Times New Roman"/>
-                <w:sz w:val="24"/>
-                <w:szCs w:val="24"/>
-                <w:lang w:val="en"/>
-              </w:rPr>
-              <w:t>timestamp</w:t>
-            </w:r>
-          </w:p>
-        </w:tc>
-        <w:tc>
-          <w:tcPr>
-            <w:tcW w:w="2624" w:type="dxa"/>
-          </w:tcPr>
-          <w:p>
-            <w:pPr>
-              <w:jc w:val="both"/>
-              <w:rPr>
-                <w:rFonts w:ascii="Times New Roman" w:hAnsi="Times New Roman" w:cs="Times New Roman"/>
-                <w:sz w:val="24"/>
-                <w:szCs w:val="24"/>
-              </w:rPr>
-            </w:pPr>
-            <w:r>
-              <w:rPr>
-                <w:rFonts w:ascii="Times New Roman" w:hAnsi="Times New Roman" w:cs="Times New Roman"/>
-                <w:sz w:val="24"/>
-                <w:szCs w:val="24"/>
-                <w:lang w:val="en"/>
-              </w:rPr>
-              <w:t>f</w:t>
-            </w:r>
-            <w:r>
-              <w:rPr>
-                <w:rFonts w:ascii="Times New Roman" w:hAnsi="Times New Roman" w:cs="Times New Roman"/>
-                <w:sz w:val="24"/>
-                <w:szCs w:val="24"/>
-              </w:rPr>
-              <w:t>echa de creación</w:t>
-            </w:r>
-          </w:p>
-        </w:tc>
-      </w:tr>
-      <w:tr>
-        <w:tblPrEx>
-          <w:tblBorders>
-            <w:top w:val="single" w:color="auto" w:sz="4" w:space="0"/>
-            <w:left w:val="single" w:color="auto" w:sz="4" w:space="0"/>
-            <w:bottom w:val="single" w:color="auto" w:sz="4" w:space="0"/>
-            <w:right w:val="single" w:color="auto" w:sz="4" w:space="0"/>
-            <w:insideH w:val="single" w:color="auto" w:sz="4" w:space="0"/>
-            <w:insideV w:val="single" w:color="auto" w:sz="4" w:space="0"/>
-          </w:tblBorders>
-          <w:tblLayout w:type="fixed"/>
-        </w:tblPrEx>
-        <w:trPr>
-          <w:trHeight w:val="480" w:hRule="atLeast"/>
-        </w:trPr>
-        <w:tc>
-          <w:tcPr>
-            <w:tcW w:w="2589" w:type="dxa"/>
-          </w:tcPr>
-          <w:p>
-            <w:pPr>
-              <w:jc w:val="both"/>
-              <w:rPr>
-                <w:rFonts w:ascii="Times New Roman" w:hAnsi="Times New Roman" w:cs="Times New Roman"/>
-                <w:sz w:val="24"/>
-                <w:szCs w:val="24"/>
-              </w:rPr>
-            </w:pPr>
-            <w:r>
-              <w:rPr>
-                <w:rFonts w:ascii="Times New Roman" w:hAnsi="Times New Roman" w:cs="Times New Roman"/>
-                <w:sz w:val="24"/>
-                <w:szCs w:val="24"/>
-              </w:rPr>
-              <w:t>updated_at</w:t>
-            </w:r>
-          </w:p>
-        </w:tc>
-        <w:tc>
-          <w:tcPr>
-            <w:tcW w:w="2607" w:type="dxa"/>
           </w:tcPr>
           <w:p>
             <w:pPr>
@@ -9426,7 +8647,7 @@
                 <w:szCs w:val="24"/>
                 <w:lang w:val="en"/>
               </w:rPr>
-              <w:t>delivery_men</w:t>
+              <w:t>delivery_location_tracks</w:t>
             </w:r>
           </w:p>
         </w:tc>
@@ -9442,6 +8663,12 @@
             <w:insideV w:val="single" w:color="auto" w:sz="4" w:space="0"/>
           </w:tblBorders>
           <w:tblLayout w:type="fixed"/>
+          <w:tblCellMar>
+            <w:top w:w="0" w:type="dxa"/>
+            <w:left w:w="108" w:type="dxa"/>
+            <w:bottom w:w="0" w:type="dxa"/>
+            <w:right w:w="108" w:type="dxa"/>
+          </w:tblCellMar>
         </w:tblPrEx>
         <w:trPr>
           <w:trHeight w:val="307" w:hRule="atLeast"/>
@@ -9554,13 +8781,15 @@
                 <w:rFonts w:ascii="Times New Roman" w:hAnsi="Times New Roman" w:cs="Times New Roman"/>
                 <w:sz w:val="24"/>
                 <w:szCs w:val="24"/>
-              </w:rPr>
-            </w:pPr>
-            <w:r>
-              <w:rPr>
-                <w:rFonts w:ascii="Times New Roman" w:hAnsi="Times New Roman" w:cs="Times New Roman"/>
-                <w:sz w:val="24"/>
-                <w:szCs w:val="24"/>
+                <w:lang w:val="en"/>
+              </w:rPr>
+            </w:pPr>
+            <w:r>
+              <w:rPr>
+                <w:rFonts w:ascii="Times New Roman" w:hAnsi="Times New Roman" w:cs="Times New Roman"/>
+                <w:sz w:val="24"/>
+                <w:szCs w:val="24"/>
+                <w:lang w:val="en"/>
               </w:rPr>
               <w:t>id</w:t>
             </w:r>
@@ -9662,24 +8891,17 @@
                 <w:rFonts w:ascii="Times New Roman" w:hAnsi="Times New Roman" w:cs="Times New Roman"/>
                 <w:sz w:val="24"/>
                 <w:szCs w:val="24"/>
-              </w:rPr>
-            </w:pPr>
-            <w:r>
-              <w:rPr>
-                <w:rFonts w:ascii="Times New Roman" w:hAnsi="Times New Roman" w:cs="Times New Roman"/>
-                <w:sz w:val="24"/>
-                <w:szCs w:val="24"/>
-                <w:lang w:val="en"/>
-              </w:rPr>
-              <w:t>user</w:t>
-            </w:r>
-            <w:r>
-              <w:rPr>
-                <w:rFonts w:ascii="Times New Roman" w:hAnsi="Times New Roman" w:cs="Times New Roman"/>
-                <w:sz w:val="24"/>
-                <w:szCs w:val="24"/>
-              </w:rPr>
-              <w:t>_id</w:t>
+                <w:lang w:val="en"/>
+              </w:rPr>
+            </w:pPr>
+            <w:r>
+              <w:rPr>
+                <w:rFonts w:ascii="Times New Roman" w:hAnsi="Times New Roman" w:cs="Times New Roman"/>
+                <w:sz w:val="24"/>
+                <w:szCs w:val="24"/>
+                <w:lang w:val="en"/>
+              </w:rPr>
+              <w:t>delivery_id</w:t>
             </w:r>
           </w:p>
         </w:tc>
@@ -9727,7 +8949,7 @@
                 <w:szCs w:val="24"/>
                 <w:lang w:val="es-ES"/>
               </w:rPr>
-              <w:t>Llave foránea al usuario al que esta asociado un repartidor</w:t>
+              <w:t>llave foránea a la entrega que se esta siguiendo</w:t>
             </w:r>
           </w:p>
         </w:tc>
@@ -9758,17 +8980,24 @@
                 <w:rFonts w:ascii="Times New Roman" w:hAnsi="Times New Roman" w:cs="Times New Roman"/>
                 <w:sz w:val="24"/>
                 <w:szCs w:val="24"/>
-                <w:lang w:val="en"/>
-              </w:rPr>
-            </w:pPr>
-            <w:r>
-              <w:rPr>
-                <w:rFonts w:ascii="Times New Roman" w:hAnsi="Times New Roman" w:cs="Times New Roman"/>
-                <w:sz w:val="24"/>
-                <w:szCs w:val="24"/>
-                <w:lang w:val="en"/>
-              </w:rPr>
-              <w:t>service_range_id</w:t>
+              </w:rPr>
+            </w:pPr>
+            <w:r>
+              <w:rPr>
+                <w:rFonts w:ascii="Times New Roman" w:hAnsi="Times New Roman" w:cs="Times New Roman"/>
+                <w:sz w:val="24"/>
+                <w:szCs w:val="24"/>
+                <w:lang w:val="en"/>
+              </w:rPr>
+              <w:t>location</w:t>
+            </w:r>
+            <w:r>
+              <w:rPr>
+                <w:rFonts w:ascii="Times New Roman" w:hAnsi="Times New Roman" w:cs="Times New Roman"/>
+                <w:sz w:val="24"/>
+                <w:szCs w:val="24"/>
+              </w:rPr>
+              <w:t>_id</w:t>
             </w:r>
           </w:p>
         </w:tc>
@@ -9816,7 +9045,7 @@
                 <w:szCs w:val="24"/>
                 <w:lang w:val="es-ES"/>
               </w:rPr>
-              <w:t>Llave foránea al campo que define el numero de kilómetros que un repartidor esta dispuesto a recorrer</w:t>
+              <w:t>llave foránea a la localización en donde se encuentra la entrega</w:t>
             </w:r>
           </w:p>
         </w:tc>
@@ -9863,7 +9092,7 @@
                 <w:szCs w:val="24"/>
                 <w:lang w:val="en"/>
               </w:rPr>
-              <w:t>available</w:t>
+              <w:t>step</w:t>
             </w:r>
           </w:p>
         </w:tc>
@@ -9881,17 +9110,41 @@
                 <w:rFonts w:ascii="Times New Roman" w:hAnsi="Times New Roman" w:cs="Times New Roman"/>
                 <w:sz w:val="24"/>
                 <w:szCs w:val="24"/>
-                <w:lang w:val="en"/>
-              </w:rPr>
-            </w:pPr>
-            <w:r>
-              <w:rPr>
-                <w:rFonts w:ascii="Times New Roman" w:hAnsi="Times New Roman" w:cs="Times New Roman"/>
-                <w:sz w:val="24"/>
-                <w:szCs w:val="24"/>
-                <w:lang w:val="en"/>
-              </w:rPr>
-              <w:t>tinyint(1)</w:t>
+              </w:rPr>
+            </w:pPr>
+            <w:r>
+              <w:rPr>
+                <w:rFonts w:ascii="Times New Roman" w:hAnsi="Times New Roman" w:cs="Times New Roman"/>
+                <w:sz w:val="24"/>
+                <w:szCs w:val="24"/>
+                <w:lang w:val="en"/>
+              </w:rPr>
+              <w:t>varchar</w:t>
+            </w:r>
+            <w:r>
+              <w:rPr>
+                <w:rFonts w:ascii="Times New Roman" w:hAnsi="Times New Roman" w:cs="Times New Roman"/>
+                <w:sz w:val="24"/>
+                <w:szCs w:val="24"/>
+              </w:rPr>
+              <w:t>(</w:t>
+            </w:r>
+            <w:r>
+              <w:rPr>
+                <w:rFonts w:ascii="Times New Roman" w:hAnsi="Times New Roman" w:cs="Times New Roman"/>
+                <w:sz w:val="24"/>
+                <w:szCs w:val="24"/>
+                <w:lang w:val="en"/>
+              </w:rPr>
+              <w:t>255</w:t>
+            </w:r>
+            <w:r>
+              <w:rPr>
+                <w:rFonts w:ascii="Times New Roman" w:hAnsi="Times New Roman" w:cs="Times New Roman"/>
+                <w:sz w:val="24"/>
+                <w:szCs w:val="24"/>
+              </w:rPr>
+              <w:t>)</w:t>
             </w:r>
           </w:p>
         </w:tc>
@@ -9916,7 +9169,7 @@
                 <w:szCs w:val="24"/>
                 <w:lang w:val="es-ES"/>
               </w:rPr>
-              <w:t>campo booleano que verifica si un repartidor se encuentra disponible para asignar a una entrega</w:t>
+              <w:t>numero de destinos diferentes que un paquete ha recorrido</w:t>
             </w:r>
           </w:p>
         </w:tc>
@@ -9932,6 +9185,12 @@
             <w:insideV w:val="single" w:color="auto" w:sz="4" w:space="0"/>
           </w:tblBorders>
           <w:tblLayout w:type="fixed"/>
+          <w:tblCellMar>
+            <w:top w:w="0" w:type="dxa"/>
+            <w:left w:w="108" w:type="dxa"/>
+            <w:bottom w:w="0" w:type="dxa"/>
+            <w:right w:w="108" w:type="dxa"/>
+          </w:tblCellMar>
         </w:tblPrEx>
         <w:trPr>
           <w:trHeight w:val="293" w:hRule="atLeast"/>
@@ -10072,13 +9331,15 @@
                 <w:rFonts w:ascii="Times New Roman" w:hAnsi="Times New Roman" w:cs="Times New Roman"/>
                 <w:sz w:val="24"/>
                 <w:szCs w:val="24"/>
-              </w:rPr>
-            </w:pPr>
-            <w:r>
-              <w:rPr>
-                <w:rFonts w:ascii="Times New Roman" w:hAnsi="Times New Roman" w:cs="Times New Roman"/>
-                <w:sz w:val="24"/>
-                <w:szCs w:val="24"/>
+                <w:lang w:val="en"/>
+              </w:rPr>
+            </w:pPr>
+            <w:r>
+              <w:rPr>
+                <w:rFonts w:ascii="Times New Roman" w:hAnsi="Times New Roman" w:cs="Times New Roman"/>
+                <w:sz w:val="24"/>
+                <w:szCs w:val="24"/>
+                <w:lang w:val="en"/>
               </w:rPr>
               <w:t>timestamp</w:t>
             </w:r>
@@ -10165,6 +9426,12 @@
             <w:insideV w:val="single" w:color="auto" w:sz="4" w:space="0"/>
           </w:tblBorders>
           <w:tblLayout w:type="fixed"/>
+          <w:tblCellMar>
+            <w:top w:w="0" w:type="dxa"/>
+            <w:left w:w="108" w:type="dxa"/>
+            <w:bottom w:w="0" w:type="dxa"/>
+            <w:right w:w="108" w:type="dxa"/>
+          </w:tblCellMar>
         </w:tblPrEx>
         <w:trPr>
           <w:trHeight w:val="279" w:hRule="atLeast"/>
@@ -10193,7 +9460,7 @@
                 <w:szCs w:val="24"/>
                 <w:lang w:val="en"/>
               </w:rPr>
-              <w:t>delivery_products</w:t>
+              <w:t>delivery_men</w:t>
             </w:r>
           </w:p>
         </w:tc>
@@ -10209,6 +9476,12 @@
             <w:insideV w:val="single" w:color="auto" w:sz="4" w:space="0"/>
           </w:tblBorders>
           <w:tblLayout w:type="fixed"/>
+          <w:tblCellMar>
+            <w:top w:w="0" w:type="dxa"/>
+            <w:left w:w="108" w:type="dxa"/>
+            <w:bottom w:w="0" w:type="dxa"/>
+            <w:right w:w="108" w:type="dxa"/>
+          </w:tblCellMar>
         </w:tblPrEx>
         <w:trPr>
           <w:trHeight w:val="307" w:hRule="atLeast"/>
@@ -10300,6 +9573,12 @@
             <w:insideV w:val="single" w:color="auto" w:sz="4" w:space="0"/>
           </w:tblBorders>
           <w:tblLayout w:type="fixed"/>
+          <w:tblCellMar>
+            <w:top w:w="0" w:type="dxa"/>
+            <w:left w:w="108" w:type="dxa"/>
+            <w:bottom w:w="0" w:type="dxa"/>
+            <w:right w:w="108" w:type="dxa"/>
+          </w:tblCellMar>
         </w:tblPrEx>
         <w:trPr>
           <w:trHeight w:val="657" w:hRule="atLeast"/>
@@ -10387,6 +9666,108 @@
                 <w:szCs w:val="24"/>
               </w:rPr>
               <w:t>incrementable</w:t>
+            </w:r>
+          </w:p>
+        </w:tc>
+      </w:tr>
+      <w:tr>
+        <w:tblPrEx>
+          <w:tblBorders>
+            <w:top w:val="single" w:color="auto" w:sz="4" w:space="0"/>
+            <w:left w:val="single" w:color="auto" w:sz="4" w:space="0"/>
+            <w:bottom w:val="single" w:color="auto" w:sz="4" w:space="0"/>
+            <w:right w:val="single" w:color="auto" w:sz="4" w:space="0"/>
+            <w:insideH w:val="single" w:color="auto" w:sz="4" w:space="0"/>
+            <w:insideV w:val="single" w:color="auto" w:sz="4" w:space="0"/>
+          </w:tblBorders>
+          <w:tblLayout w:type="fixed"/>
+          <w:tblCellMar>
+            <w:top w:w="0" w:type="dxa"/>
+            <w:left w:w="108" w:type="dxa"/>
+            <w:bottom w:w="0" w:type="dxa"/>
+            <w:right w:w="108" w:type="dxa"/>
+          </w:tblCellMar>
+        </w:tblPrEx>
+        <w:trPr>
+          <w:trHeight w:val="293" w:hRule="atLeast"/>
+        </w:trPr>
+        <w:tc>
+          <w:tcPr>
+            <w:tcW w:w="2589" w:type="dxa"/>
+          </w:tcPr>
+          <w:p>
+            <w:pPr>
+              <w:jc w:val="both"/>
+              <w:rPr>
+                <w:rFonts w:ascii="Times New Roman" w:hAnsi="Times New Roman" w:cs="Times New Roman"/>
+                <w:sz w:val="24"/>
+                <w:szCs w:val="24"/>
+              </w:rPr>
+            </w:pPr>
+            <w:r>
+              <w:rPr>
+                <w:rFonts w:ascii="Times New Roman" w:hAnsi="Times New Roman" w:cs="Times New Roman"/>
+                <w:sz w:val="24"/>
+                <w:szCs w:val="24"/>
+                <w:lang w:val="en"/>
+              </w:rPr>
+              <w:t>user</w:t>
+            </w:r>
+            <w:r>
+              <w:rPr>
+                <w:rFonts w:ascii="Times New Roman" w:hAnsi="Times New Roman" w:cs="Times New Roman"/>
+                <w:sz w:val="24"/>
+                <w:szCs w:val="24"/>
+              </w:rPr>
+              <w:t>_id</w:t>
+            </w:r>
+          </w:p>
+        </w:tc>
+        <w:tc>
+          <w:tcPr>
+            <w:tcW w:w="2607" w:type="dxa"/>
+          </w:tcPr>
+          <w:p>
+            <w:pPr>
+              <w:jc w:val="both"/>
+              <w:rPr>
+                <w:rFonts w:ascii="Times New Roman" w:hAnsi="Times New Roman" w:cs="Times New Roman"/>
+                <w:sz w:val="24"/>
+                <w:szCs w:val="24"/>
+              </w:rPr>
+            </w:pPr>
+            <w:r>
+              <w:rPr>
+                <w:rFonts w:ascii="Times New Roman" w:hAnsi="Times New Roman" w:cs="Times New Roman"/>
+                <w:sz w:val="24"/>
+                <w:szCs w:val="24"/>
+              </w:rPr>
+              <w:t>int(10)</w:t>
+            </w:r>
+          </w:p>
+        </w:tc>
+        <w:tc>
+          <w:tcPr>
+            <w:tcW w:w="2624" w:type="dxa"/>
+          </w:tcPr>
+          <w:p>
+            <w:pPr>
+              <w:jc w:val="both"/>
+              <w:rPr>
+                <w:rFonts w:ascii="Times New Roman" w:hAnsi="Times New Roman" w:cs="Times New Roman"/>
+                <w:sz w:val="24"/>
+                <w:szCs w:val="24"/>
+                <w:lang w:val="es-ES"/>
+              </w:rPr>
+            </w:pPr>
+            <w:r>
+              <w:rPr>
+                <w:rFonts w:ascii="Times New Roman" w:hAnsi="Times New Roman" w:cs="Times New Roman"/>
+                <w:sz w:val="24"/>
+                <w:szCs w:val="24"/>
+                <w:lang w:val="es-ES"/>
+              </w:rPr>
+              <w:t>Llave foránea al usuario al que esta asociado un repartidor</w:t>
             </w:r>
           </w:p>
         </w:tc>
@@ -10427,7 +9808,7 @@
                 <w:szCs w:val="24"/>
                 <w:lang w:val="en"/>
               </w:rPr>
-              <w:t>delivery_id</w:t>
+              <w:t>service_range_id</w:t>
             </w:r>
           </w:p>
         </w:tc>
@@ -10475,7 +9856,7 @@
                 <w:szCs w:val="24"/>
                 <w:lang w:val="es-ES"/>
               </w:rPr>
-              <w:t>llave foránea a la entrega a la que un producto pertenece</w:t>
+              <w:t>Llave foránea al campo que define el numero de kilómetros que un repartidor esta dispuesto a recorrer</w:t>
             </w:r>
           </w:p>
         </w:tc>
@@ -10491,6 +9872,12 @@
             <w:insideV w:val="single" w:color="auto" w:sz="4" w:space="0"/>
           </w:tblBorders>
           <w:tblLayout w:type="fixed"/>
+          <w:tblCellMar>
+            <w:top w:w="0" w:type="dxa"/>
+            <w:left w:w="108" w:type="dxa"/>
+            <w:bottom w:w="0" w:type="dxa"/>
+            <w:right w:w="108" w:type="dxa"/>
+          </w:tblCellMar>
         </w:tblPrEx>
         <w:trPr>
           <w:trHeight w:val="293" w:hRule="atLeast"/>
@@ -10516,7 +9903,7 @@
                 <w:szCs w:val="24"/>
                 <w:lang w:val="en"/>
               </w:rPr>
-              <w:t>name</w:t>
+              <w:t>available</w:t>
             </w:r>
           </w:p>
         </w:tc>
@@ -10526,46 +9913,25 @@
           </w:tcPr>
           <w:p>
             <w:pPr>
-              <w:jc w:val="both"/>
-              <w:rPr>
-                <w:rFonts w:ascii="Times New Roman" w:hAnsi="Times New Roman" w:cs="Times New Roman"/>
-                <w:sz w:val="24"/>
-                <w:szCs w:val="24"/>
-              </w:rPr>
-            </w:pPr>
-            <w:r>
-              <w:rPr>
-                <w:rFonts w:ascii="Times New Roman" w:hAnsi="Times New Roman" w:cs="Times New Roman"/>
-                <w:sz w:val="24"/>
-                <w:szCs w:val="24"/>
-                <w:lang w:val="en"/>
-              </w:rPr>
-              <w:t>varchar</w:t>
-            </w:r>
-            <w:r>
-              <w:rPr>
-                <w:rFonts w:ascii="Times New Roman" w:hAnsi="Times New Roman" w:cs="Times New Roman"/>
-                <w:sz w:val="24"/>
-                <w:szCs w:val="24"/>
-              </w:rPr>
-              <w:t>(</w:t>
-            </w:r>
-            <w:r>
-              <w:rPr>
-                <w:rFonts w:ascii="Times New Roman" w:hAnsi="Times New Roman" w:cs="Times New Roman"/>
-                <w:sz w:val="24"/>
-                <w:szCs w:val="24"/>
-                <w:lang w:val="en"/>
-              </w:rPr>
-              <w:t>255</w:t>
-            </w:r>
-            <w:r>
-              <w:rPr>
-                <w:rFonts w:ascii="Times New Roman" w:hAnsi="Times New Roman" w:cs="Times New Roman"/>
-                <w:sz w:val="24"/>
-                <w:szCs w:val="24"/>
-              </w:rPr>
-              <w:t>)</w:t>
+              <w:tabs>
+                <w:tab w:val="center" w:pos="1363"/>
+              </w:tabs>
+              <w:jc w:val="both"/>
+              <w:rPr>
+                <w:rFonts w:ascii="Times New Roman" w:hAnsi="Times New Roman" w:cs="Times New Roman"/>
+                <w:sz w:val="24"/>
+                <w:szCs w:val="24"/>
+                <w:lang w:val="en"/>
+              </w:rPr>
+            </w:pPr>
+            <w:r>
+              <w:rPr>
+                <w:rFonts w:ascii="Times New Roman" w:hAnsi="Times New Roman" w:cs="Times New Roman"/>
+                <w:sz w:val="24"/>
+                <w:szCs w:val="24"/>
+                <w:lang w:val="en"/>
+              </w:rPr>
+              <w:t>tinyint(1)</w:t>
             </w:r>
           </w:p>
         </w:tc>
@@ -10580,17 +9946,17 @@
                 <w:rFonts w:ascii="Times New Roman" w:hAnsi="Times New Roman" w:cs="Times New Roman"/>
                 <w:sz w:val="24"/>
                 <w:szCs w:val="24"/>
-                <w:lang w:val="en"/>
-              </w:rPr>
-            </w:pPr>
-            <w:r>
-              <w:rPr>
-                <w:rFonts w:ascii="Times New Roman" w:hAnsi="Times New Roman" w:cs="Times New Roman"/>
-                <w:sz w:val="24"/>
-                <w:szCs w:val="24"/>
-                <w:lang w:val="en"/>
-              </w:rPr>
-              <w:t>nombre del producto</w:t>
+                <w:lang w:val="es-ES"/>
+              </w:rPr>
+            </w:pPr>
+            <w:r>
+              <w:rPr>
+                <w:rFonts w:ascii="Times New Roman" w:hAnsi="Times New Roman" w:cs="Times New Roman"/>
+                <w:sz w:val="24"/>
+                <w:szCs w:val="24"/>
+                <w:lang w:val="es-ES"/>
+              </w:rPr>
+              <w:t>campo booleano que verifica si un repartidor se encuentra disponible para asignar a una entrega</w:t>
             </w:r>
           </w:p>
         </w:tc>
@@ -10606,6 +9972,12 @@
             <w:insideV w:val="single" w:color="auto" w:sz="4" w:space="0"/>
           </w:tblBorders>
           <w:tblLayout w:type="fixed"/>
+          <w:tblCellMar>
+            <w:top w:w="0" w:type="dxa"/>
+            <w:left w:w="108" w:type="dxa"/>
+            <w:bottom w:w="0" w:type="dxa"/>
+            <w:right w:w="108" w:type="dxa"/>
+          </w:tblCellMar>
         </w:tblPrEx>
         <w:trPr>
           <w:trHeight w:val="293" w:hRule="atLeast"/>
@@ -10621,17 +9993,15 @@
                 <w:rFonts w:ascii="Times New Roman" w:hAnsi="Times New Roman" w:cs="Times New Roman"/>
                 <w:sz w:val="24"/>
                 <w:szCs w:val="24"/>
-                <w:lang w:val="en"/>
-              </w:rPr>
-            </w:pPr>
-            <w:r>
-              <w:rPr>
-                <w:rFonts w:ascii="Times New Roman" w:hAnsi="Times New Roman" w:cs="Times New Roman"/>
-                <w:sz w:val="24"/>
-                <w:szCs w:val="24"/>
-                <w:lang w:val="en"/>
-              </w:rPr>
-              <w:t>description</w:t>
+              </w:rPr>
+            </w:pPr>
+            <w:r>
+              <w:rPr>
+                <w:rFonts w:ascii="Times New Roman" w:hAnsi="Times New Roman" w:cs="Times New Roman"/>
+                <w:sz w:val="24"/>
+                <w:szCs w:val="24"/>
+              </w:rPr>
+              <w:t>created_at</w:t>
             </w:r>
           </w:p>
         </w:tc>
@@ -10641,25 +10011,22 @@
           </w:tcPr>
           <w:p>
             <w:pPr>
-              <w:tabs>
-                <w:tab w:val="center" w:pos="1363"/>
-              </w:tabs>
-              <w:jc w:val="both"/>
-              <w:rPr>
-                <w:rFonts w:ascii="Times New Roman" w:hAnsi="Times New Roman" w:cs="Times New Roman"/>
-                <w:sz w:val="24"/>
-                <w:szCs w:val="24"/>
-                <w:lang w:val="en"/>
-              </w:rPr>
-            </w:pPr>
-            <w:r>
-              <w:rPr>
-                <w:rFonts w:ascii="Times New Roman" w:hAnsi="Times New Roman" w:cs="Times New Roman"/>
-                <w:sz w:val="24"/>
-                <w:szCs w:val="24"/>
-                <w:lang w:val="en"/>
-              </w:rPr>
-              <w:t>text</w:t>
+              <w:jc w:val="both"/>
+              <w:rPr>
+                <w:rFonts w:ascii="Times New Roman" w:hAnsi="Times New Roman" w:cs="Times New Roman"/>
+                <w:sz w:val="24"/>
+                <w:szCs w:val="24"/>
+                <w:lang w:val="en"/>
+              </w:rPr>
+            </w:pPr>
+            <w:r>
+              <w:rPr>
+                <w:rFonts w:ascii="Times New Roman" w:hAnsi="Times New Roman" w:cs="Times New Roman"/>
+                <w:sz w:val="24"/>
+                <w:szCs w:val="24"/>
+                <w:lang w:val="en"/>
+              </w:rPr>
+              <w:t>timestamp</w:t>
             </w:r>
           </w:p>
         </w:tc>
@@ -10674,17 +10041,24 @@
                 <w:rFonts w:ascii="Times New Roman" w:hAnsi="Times New Roman" w:cs="Times New Roman"/>
                 <w:sz w:val="24"/>
                 <w:szCs w:val="24"/>
-                <w:lang w:val="en"/>
-              </w:rPr>
-            </w:pPr>
-            <w:r>
-              <w:rPr>
-                <w:rFonts w:ascii="Times New Roman" w:hAnsi="Times New Roman" w:cs="Times New Roman"/>
-                <w:sz w:val="24"/>
-                <w:szCs w:val="24"/>
-                <w:lang w:val="en"/>
-              </w:rPr>
-              <w:t>descripción del producto</w:t>
+              </w:rPr>
+            </w:pPr>
+            <w:r>
+              <w:rPr>
+                <w:rFonts w:ascii="Times New Roman" w:hAnsi="Times New Roman" w:cs="Times New Roman"/>
+                <w:sz w:val="24"/>
+                <w:szCs w:val="24"/>
+                <w:lang w:val="en"/>
+              </w:rPr>
+              <w:t>f</w:t>
+            </w:r>
+            <w:r>
+              <w:rPr>
+                <w:rFonts w:ascii="Times New Roman" w:hAnsi="Times New Roman" w:cs="Times New Roman"/>
+                <w:sz w:val="24"/>
+                <w:szCs w:val="24"/>
+              </w:rPr>
+              <w:t>echa de creación</w:t>
             </w:r>
           </w:p>
         </w:tc>
@@ -10700,288 +10074,12 @@
             <w:insideV w:val="single" w:color="auto" w:sz="4" w:space="0"/>
           </w:tblBorders>
           <w:tblLayout w:type="fixed"/>
-        </w:tblPrEx>
-        <w:trPr>
-          <w:trHeight w:val="293" w:hRule="atLeast"/>
-        </w:trPr>
-        <w:tc>
-          <w:tcPr>
-            <w:tcW w:w="2589" w:type="dxa"/>
-          </w:tcPr>
-          <w:p>
-            <w:pPr>
-              <w:jc w:val="both"/>
-              <w:rPr>
-                <w:rFonts w:ascii="Times New Roman" w:hAnsi="Times New Roman" w:cs="Times New Roman"/>
-                <w:sz w:val="24"/>
-                <w:szCs w:val="24"/>
-                <w:lang w:val="en"/>
-              </w:rPr>
-            </w:pPr>
-            <w:r>
-              <w:rPr>
-                <w:rFonts w:ascii="Times New Roman" w:hAnsi="Times New Roman" w:cs="Times New Roman"/>
-                <w:sz w:val="24"/>
-                <w:szCs w:val="24"/>
-                <w:lang w:val="en"/>
-              </w:rPr>
-              <w:t>amount</w:t>
-            </w:r>
-          </w:p>
-        </w:tc>
-        <w:tc>
-          <w:tcPr>
-            <w:tcW w:w="2607" w:type="dxa"/>
-          </w:tcPr>
-          <w:p>
-            <w:pPr>
-              <w:tabs>
-                <w:tab w:val="center" w:pos="1363"/>
-              </w:tabs>
-              <w:jc w:val="both"/>
-              <w:rPr>
-                <w:rFonts w:ascii="Times New Roman" w:hAnsi="Times New Roman" w:cs="Times New Roman"/>
-                <w:sz w:val="24"/>
-                <w:szCs w:val="24"/>
-                <w:lang w:val="en"/>
-              </w:rPr>
-            </w:pPr>
-            <w:r>
-              <w:rPr>
-                <w:rFonts w:ascii="Times New Roman" w:hAnsi="Times New Roman" w:cs="Times New Roman"/>
-                <w:sz w:val="24"/>
-                <w:szCs w:val="24"/>
-                <w:lang w:val="en"/>
-              </w:rPr>
-              <w:t>decimal(18,2)</w:t>
-            </w:r>
-          </w:p>
-        </w:tc>
-        <w:tc>
-          <w:tcPr>
-            <w:tcW w:w="2624" w:type="dxa"/>
-          </w:tcPr>
-          <w:p>
-            <w:pPr>
-              <w:jc w:val="both"/>
-              <w:rPr>
-                <w:rFonts w:ascii="Times New Roman" w:hAnsi="Times New Roman" w:cs="Times New Roman"/>
-                <w:sz w:val="24"/>
-                <w:szCs w:val="24"/>
-                <w:lang w:val="en"/>
-              </w:rPr>
-            </w:pPr>
-            <w:r>
-              <w:rPr>
-                <w:rFonts w:ascii="Times New Roman" w:hAnsi="Times New Roman" w:cs="Times New Roman"/>
-                <w:sz w:val="24"/>
-                <w:szCs w:val="24"/>
-                <w:lang w:val="en"/>
-              </w:rPr>
-              <w:t>cantidad de productos</w:t>
-            </w:r>
-          </w:p>
-        </w:tc>
-      </w:tr>
-      <w:tr>
-        <w:tblPrEx>
-          <w:tblBorders>
-            <w:top w:val="single" w:color="auto" w:sz="4" w:space="0"/>
-            <w:left w:val="single" w:color="auto" w:sz="4" w:space="0"/>
-            <w:bottom w:val="single" w:color="auto" w:sz="4" w:space="0"/>
-            <w:right w:val="single" w:color="auto" w:sz="4" w:space="0"/>
-            <w:insideH w:val="single" w:color="auto" w:sz="4" w:space="0"/>
-            <w:insideV w:val="single" w:color="auto" w:sz="4" w:space="0"/>
-          </w:tblBorders>
-          <w:tblLayout w:type="fixed"/>
-        </w:tblPrEx>
-        <w:trPr>
-          <w:trHeight w:val="293" w:hRule="atLeast"/>
-        </w:trPr>
-        <w:tc>
-          <w:tcPr>
-            <w:tcW w:w="2589" w:type="dxa"/>
-          </w:tcPr>
-          <w:p>
-            <w:pPr>
-              <w:jc w:val="both"/>
-              <w:rPr>
-                <w:rFonts w:ascii="Times New Roman" w:hAnsi="Times New Roman" w:cs="Times New Roman"/>
-                <w:sz w:val="24"/>
-                <w:szCs w:val="24"/>
-                <w:lang w:val="en"/>
-              </w:rPr>
-            </w:pPr>
-            <w:r>
-              <w:rPr>
-                <w:rFonts w:ascii="Times New Roman" w:hAnsi="Times New Roman" w:cs="Times New Roman"/>
-                <w:sz w:val="24"/>
-                <w:szCs w:val="24"/>
-                <w:lang w:val="en"/>
-              </w:rPr>
-              <w:t>cost</w:t>
-            </w:r>
-          </w:p>
-        </w:tc>
-        <w:tc>
-          <w:tcPr>
-            <w:tcW w:w="2607" w:type="dxa"/>
-          </w:tcPr>
-          <w:p>
-            <w:pPr>
-              <w:tabs>
-                <w:tab w:val="center" w:pos="1363"/>
-              </w:tabs>
-              <w:jc w:val="both"/>
-              <w:rPr>
-                <w:rFonts w:ascii="Times New Roman" w:hAnsi="Times New Roman" w:cs="Times New Roman"/>
-                <w:sz w:val="24"/>
-                <w:szCs w:val="24"/>
-                <w:lang w:val="en"/>
-              </w:rPr>
-            </w:pPr>
-            <w:r>
-              <w:rPr>
-                <w:rFonts w:ascii="Times New Roman" w:hAnsi="Times New Roman" w:cs="Times New Roman"/>
-                <w:sz w:val="24"/>
-                <w:szCs w:val="24"/>
-                <w:lang w:val="en"/>
-              </w:rPr>
-              <w:t>decimal(8,2)</w:t>
-            </w:r>
-          </w:p>
-        </w:tc>
-        <w:tc>
-          <w:tcPr>
-            <w:tcW w:w="2624" w:type="dxa"/>
-          </w:tcPr>
-          <w:p>
-            <w:pPr>
-              <w:jc w:val="both"/>
-              <w:rPr>
-                <w:rFonts w:ascii="Times New Roman" w:hAnsi="Times New Roman" w:cs="Times New Roman"/>
-                <w:sz w:val="24"/>
-                <w:szCs w:val="24"/>
-                <w:lang w:val="es-ES"/>
-              </w:rPr>
-            </w:pPr>
-            <w:r>
-              <w:rPr>
-                <w:rFonts w:ascii="Times New Roman" w:hAnsi="Times New Roman" w:cs="Times New Roman"/>
-                <w:sz w:val="24"/>
-                <w:szCs w:val="24"/>
-                <w:lang w:val="es-ES"/>
-              </w:rPr>
-              <w:t>costo del producto a ser enviado</w:t>
-            </w:r>
-          </w:p>
-        </w:tc>
-      </w:tr>
-      <w:tr>
-        <w:tblPrEx>
-          <w:tblBorders>
-            <w:top w:val="single" w:color="auto" w:sz="4" w:space="0"/>
-            <w:left w:val="single" w:color="auto" w:sz="4" w:space="0"/>
-            <w:bottom w:val="single" w:color="auto" w:sz="4" w:space="0"/>
-            <w:right w:val="single" w:color="auto" w:sz="4" w:space="0"/>
-            <w:insideH w:val="single" w:color="auto" w:sz="4" w:space="0"/>
-            <w:insideV w:val="single" w:color="auto" w:sz="4" w:space="0"/>
-          </w:tblBorders>
-          <w:tblLayout w:type="fixed"/>
-        </w:tblPrEx>
-        <w:trPr>
-          <w:trHeight w:val="293" w:hRule="atLeast"/>
-        </w:trPr>
-        <w:tc>
-          <w:tcPr>
-            <w:tcW w:w="2589" w:type="dxa"/>
-          </w:tcPr>
-          <w:p>
-            <w:pPr>
-              <w:jc w:val="both"/>
-              <w:rPr>
-                <w:rFonts w:ascii="Times New Roman" w:hAnsi="Times New Roman" w:cs="Times New Roman"/>
-                <w:sz w:val="24"/>
-                <w:szCs w:val="24"/>
-              </w:rPr>
-            </w:pPr>
-            <w:r>
-              <w:rPr>
-                <w:rFonts w:ascii="Times New Roman" w:hAnsi="Times New Roman" w:cs="Times New Roman"/>
-                <w:sz w:val="24"/>
-                <w:szCs w:val="24"/>
-              </w:rPr>
-              <w:t>created_at</w:t>
-            </w:r>
-          </w:p>
-        </w:tc>
-        <w:tc>
-          <w:tcPr>
-            <w:tcW w:w="2607" w:type="dxa"/>
-          </w:tcPr>
-          <w:p>
-            <w:pPr>
-              <w:jc w:val="both"/>
-              <w:rPr>
-                <w:rFonts w:ascii="Times New Roman" w:hAnsi="Times New Roman" w:cs="Times New Roman"/>
-                <w:sz w:val="24"/>
-                <w:szCs w:val="24"/>
-              </w:rPr>
-            </w:pPr>
-            <w:r>
-              <w:rPr>
-                <w:rFonts w:ascii="Times New Roman" w:hAnsi="Times New Roman" w:cs="Times New Roman"/>
-                <w:sz w:val="24"/>
-                <w:szCs w:val="24"/>
-              </w:rPr>
-              <w:t>timestamp</w:t>
-            </w:r>
-          </w:p>
-        </w:tc>
-        <w:tc>
-          <w:tcPr>
-            <w:tcW w:w="2624" w:type="dxa"/>
-          </w:tcPr>
-          <w:p>
-            <w:pPr>
-              <w:jc w:val="both"/>
-              <w:rPr>
-                <w:rFonts w:ascii="Times New Roman" w:hAnsi="Times New Roman" w:cs="Times New Roman"/>
-                <w:sz w:val="24"/>
-                <w:szCs w:val="24"/>
-              </w:rPr>
-            </w:pPr>
-            <w:r>
-              <w:rPr>
-                <w:rFonts w:ascii="Times New Roman" w:hAnsi="Times New Roman" w:cs="Times New Roman"/>
-                <w:sz w:val="24"/>
-                <w:szCs w:val="24"/>
-                <w:lang w:val="en"/>
-              </w:rPr>
-              <w:t>f</w:t>
-            </w:r>
-            <w:r>
-              <w:rPr>
-                <w:rFonts w:ascii="Times New Roman" w:hAnsi="Times New Roman" w:cs="Times New Roman"/>
-                <w:sz w:val="24"/>
-                <w:szCs w:val="24"/>
-              </w:rPr>
-              <w:t>echa de creación</w:t>
-            </w:r>
-          </w:p>
-        </w:tc>
-      </w:tr>
-      <w:tr>
-        <w:tblPrEx>
-          <w:tblBorders>
-            <w:top w:val="single" w:color="auto" w:sz="4" w:space="0"/>
-            <w:left w:val="single" w:color="auto" w:sz="4" w:space="0"/>
-            <w:bottom w:val="single" w:color="auto" w:sz="4" w:space="0"/>
-            <w:right w:val="single" w:color="auto" w:sz="4" w:space="0"/>
-            <w:insideH w:val="single" w:color="auto" w:sz="4" w:space="0"/>
-            <w:insideV w:val="single" w:color="auto" w:sz="4" w:space="0"/>
-          </w:tblBorders>
-          <w:tblLayout w:type="fixed"/>
+          <w:tblCellMar>
+            <w:top w:w="0" w:type="dxa"/>
+            <w:left w:w="108" w:type="dxa"/>
+            <w:bottom w:w="0" w:type="dxa"/>
+            <w:right w:w="108" w:type="dxa"/>
+          </w:tblCellMar>
         </w:tblPrEx>
         <w:trPr>
           <w:trHeight w:val="480" w:hRule="atLeast"/>
@@ -11113,6 +10211,12 @@
             <w:insideV w:val="single" w:color="auto" w:sz="4" w:space="0"/>
           </w:tblBorders>
           <w:tblLayout w:type="fixed"/>
+          <w:tblCellMar>
+            <w:top w:w="0" w:type="dxa"/>
+            <w:left w:w="108" w:type="dxa"/>
+            <w:bottom w:w="0" w:type="dxa"/>
+            <w:right w:w="108" w:type="dxa"/>
+          </w:tblCellMar>
         </w:tblPrEx>
         <w:trPr>
           <w:trHeight w:val="279" w:hRule="atLeast"/>
@@ -11141,7 +10245,307 @@
                 <w:szCs w:val="24"/>
                 <w:lang w:val="en"/>
               </w:rPr>
-              <w:t>delivery_statuses</w:t>
+              <w:t>delivery_products</w:t>
+            </w:r>
+          </w:p>
+        </w:tc>
+      </w:tr>
+      <w:tr>
+        <w:tblPrEx>
+          <w:tblBorders>
+            <w:top w:val="single" w:color="auto" w:sz="4" w:space="0"/>
+            <w:left w:val="single" w:color="auto" w:sz="4" w:space="0"/>
+            <w:bottom w:val="single" w:color="auto" w:sz="4" w:space="0"/>
+            <w:right w:val="single" w:color="auto" w:sz="4" w:space="0"/>
+            <w:insideH w:val="single" w:color="auto" w:sz="4" w:space="0"/>
+            <w:insideV w:val="single" w:color="auto" w:sz="4" w:space="0"/>
+          </w:tblBorders>
+          <w:tblLayout w:type="fixed"/>
+          <w:tblCellMar>
+            <w:top w:w="0" w:type="dxa"/>
+            <w:left w:w="108" w:type="dxa"/>
+            <w:bottom w:w="0" w:type="dxa"/>
+            <w:right w:w="108" w:type="dxa"/>
+          </w:tblCellMar>
+        </w:tblPrEx>
+        <w:trPr>
+          <w:trHeight w:val="307" w:hRule="atLeast"/>
+        </w:trPr>
+        <w:tc>
+          <w:tcPr>
+            <w:tcW w:w="2589" w:type="dxa"/>
+          </w:tcPr>
+          <w:p>
+            <w:pPr>
+              <w:jc w:val="both"/>
+              <w:rPr>
+                <w:rFonts w:ascii="Times New Roman" w:hAnsi="Times New Roman" w:cs="Times New Roman"/>
+                <w:b/>
+                <w:sz w:val="24"/>
+                <w:szCs w:val="24"/>
+              </w:rPr>
+            </w:pPr>
+            <w:r>
+              <w:rPr>
+                <w:rFonts w:ascii="Times New Roman" w:hAnsi="Times New Roman" w:cs="Times New Roman"/>
+                <w:b/>
+                <w:sz w:val="24"/>
+                <w:szCs w:val="24"/>
+              </w:rPr>
+              <w:t>Campo</w:t>
+            </w:r>
+          </w:p>
+        </w:tc>
+        <w:tc>
+          <w:tcPr>
+            <w:tcW w:w="2607" w:type="dxa"/>
+          </w:tcPr>
+          <w:p>
+            <w:pPr>
+              <w:jc w:val="both"/>
+              <w:rPr>
+                <w:rFonts w:ascii="Times New Roman" w:hAnsi="Times New Roman" w:cs="Times New Roman"/>
+                <w:b/>
+                <w:sz w:val="24"/>
+                <w:szCs w:val="24"/>
+              </w:rPr>
+            </w:pPr>
+            <w:r>
+              <w:rPr>
+                <w:rFonts w:ascii="Times New Roman" w:hAnsi="Times New Roman" w:cs="Times New Roman"/>
+                <w:b/>
+                <w:sz w:val="24"/>
+                <w:szCs w:val="24"/>
+              </w:rPr>
+              <w:t>Tipo (longitud)</w:t>
+            </w:r>
+          </w:p>
+        </w:tc>
+        <w:tc>
+          <w:tcPr>
+            <w:tcW w:w="2624" w:type="dxa"/>
+          </w:tcPr>
+          <w:p>
+            <w:pPr>
+              <w:jc w:val="both"/>
+              <w:rPr>
+                <w:rFonts w:ascii="Times New Roman" w:hAnsi="Times New Roman" w:cs="Times New Roman"/>
+                <w:b/>
+                <w:sz w:val="24"/>
+                <w:szCs w:val="24"/>
+              </w:rPr>
+            </w:pPr>
+            <w:r>
+              <w:rPr>
+                <w:rFonts w:ascii="Times New Roman" w:hAnsi="Times New Roman" w:cs="Times New Roman"/>
+                <w:b/>
+                <w:sz w:val="24"/>
+                <w:szCs w:val="24"/>
+              </w:rPr>
+              <w:t>Descripción</w:t>
+            </w:r>
+          </w:p>
+        </w:tc>
+      </w:tr>
+      <w:tr>
+        <w:tblPrEx>
+          <w:tblBorders>
+            <w:top w:val="single" w:color="auto" w:sz="4" w:space="0"/>
+            <w:left w:val="single" w:color="auto" w:sz="4" w:space="0"/>
+            <w:bottom w:val="single" w:color="auto" w:sz="4" w:space="0"/>
+            <w:right w:val="single" w:color="auto" w:sz="4" w:space="0"/>
+            <w:insideH w:val="single" w:color="auto" w:sz="4" w:space="0"/>
+            <w:insideV w:val="single" w:color="auto" w:sz="4" w:space="0"/>
+          </w:tblBorders>
+          <w:tblLayout w:type="fixed"/>
+          <w:tblCellMar>
+            <w:top w:w="0" w:type="dxa"/>
+            <w:left w:w="108" w:type="dxa"/>
+            <w:bottom w:w="0" w:type="dxa"/>
+            <w:right w:w="108" w:type="dxa"/>
+          </w:tblCellMar>
+        </w:tblPrEx>
+        <w:trPr>
+          <w:trHeight w:val="657" w:hRule="atLeast"/>
+        </w:trPr>
+        <w:tc>
+          <w:tcPr>
+            <w:tcW w:w="2589" w:type="dxa"/>
+          </w:tcPr>
+          <w:p>
+            <w:pPr>
+              <w:jc w:val="both"/>
+              <w:rPr>
+                <w:rFonts w:ascii="Times New Roman" w:hAnsi="Times New Roman" w:cs="Times New Roman"/>
+                <w:sz w:val="24"/>
+                <w:szCs w:val="24"/>
+              </w:rPr>
+            </w:pPr>
+            <w:r>
+              <w:rPr>
+                <w:rFonts w:ascii="Times New Roman" w:hAnsi="Times New Roman" w:cs="Times New Roman"/>
+                <w:sz w:val="24"/>
+                <w:szCs w:val="24"/>
+              </w:rPr>
+              <w:t>id</w:t>
+            </w:r>
+          </w:p>
+        </w:tc>
+        <w:tc>
+          <w:tcPr>
+            <w:tcW w:w="2607" w:type="dxa"/>
+          </w:tcPr>
+          <w:p>
+            <w:pPr>
+              <w:jc w:val="both"/>
+              <w:rPr>
+                <w:rFonts w:ascii="Times New Roman" w:hAnsi="Times New Roman" w:cs="Times New Roman"/>
+                <w:sz w:val="24"/>
+                <w:szCs w:val="24"/>
+              </w:rPr>
+            </w:pPr>
+            <w:r>
+              <w:rPr>
+                <w:rFonts w:ascii="Times New Roman" w:hAnsi="Times New Roman" w:cs="Times New Roman"/>
+                <w:sz w:val="24"/>
+                <w:szCs w:val="24"/>
+              </w:rPr>
+              <w:t>int(10)</w:t>
+            </w:r>
+          </w:p>
+        </w:tc>
+        <w:tc>
+          <w:tcPr>
+            <w:tcW w:w="2624" w:type="dxa"/>
+          </w:tcPr>
+          <w:p>
+            <w:pPr>
+              <w:jc w:val="both"/>
+              <w:rPr>
+                <w:rFonts w:ascii="Times New Roman" w:hAnsi="Times New Roman" w:cs="Times New Roman"/>
+                <w:sz w:val="24"/>
+                <w:szCs w:val="24"/>
+              </w:rPr>
+            </w:pPr>
+            <w:r>
+              <w:rPr>
+                <w:rFonts w:ascii="Times New Roman" w:hAnsi="Times New Roman" w:cs="Times New Roman"/>
+                <w:sz w:val="24"/>
+                <w:szCs w:val="24"/>
+              </w:rPr>
+              <w:t>campo llave primaria auto</w:t>
+            </w:r>
+            <w:r>
+              <w:rPr>
+                <w:rFonts w:ascii="Times New Roman" w:hAnsi="Times New Roman" w:cs="Times New Roman"/>
+                <w:sz w:val="24"/>
+                <w:szCs w:val="24"/>
+                <w:lang w:val="es-ES"/>
+              </w:rPr>
+              <w:t xml:space="preserve"> </w:t>
+            </w:r>
+            <w:r>
+              <w:rPr>
+                <w:rFonts w:ascii="Times New Roman" w:hAnsi="Times New Roman" w:cs="Times New Roman"/>
+                <w:sz w:val="24"/>
+                <w:szCs w:val="24"/>
+              </w:rPr>
+              <w:t>incrementable</w:t>
+            </w:r>
+          </w:p>
+        </w:tc>
+      </w:tr>
+      <w:tr>
+        <w:tblPrEx>
+          <w:tblBorders>
+            <w:top w:val="single" w:color="auto" w:sz="4" w:space="0"/>
+            <w:left w:val="single" w:color="auto" w:sz="4" w:space="0"/>
+            <w:bottom w:val="single" w:color="auto" w:sz="4" w:space="0"/>
+            <w:right w:val="single" w:color="auto" w:sz="4" w:space="0"/>
+            <w:insideH w:val="single" w:color="auto" w:sz="4" w:space="0"/>
+            <w:insideV w:val="single" w:color="auto" w:sz="4" w:space="0"/>
+          </w:tblBorders>
+          <w:tblLayout w:type="fixed"/>
+          <w:tblCellMar>
+            <w:top w:w="0" w:type="dxa"/>
+            <w:left w:w="108" w:type="dxa"/>
+            <w:bottom w:w="0" w:type="dxa"/>
+            <w:right w:w="108" w:type="dxa"/>
+          </w:tblCellMar>
+        </w:tblPrEx>
+        <w:trPr>
+          <w:trHeight w:val="293" w:hRule="atLeast"/>
+        </w:trPr>
+        <w:tc>
+          <w:tcPr>
+            <w:tcW w:w="2589" w:type="dxa"/>
+          </w:tcPr>
+          <w:p>
+            <w:pPr>
+              <w:jc w:val="both"/>
+              <w:rPr>
+                <w:rFonts w:ascii="Times New Roman" w:hAnsi="Times New Roman" w:cs="Times New Roman"/>
+                <w:sz w:val="24"/>
+                <w:szCs w:val="24"/>
+                <w:lang w:val="en"/>
+              </w:rPr>
+            </w:pPr>
+            <w:r>
+              <w:rPr>
+                <w:rFonts w:ascii="Times New Roman" w:hAnsi="Times New Roman" w:cs="Times New Roman"/>
+                <w:sz w:val="24"/>
+                <w:szCs w:val="24"/>
+                <w:lang w:val="en"/>
+              </w:rPr>
+              <w:t>delivery_id</w:t>
+            </w:r>
+          </w:p>
+        </w:tc>
+        <w:tc>
+          <w:tcPr>
+            <w:tcW w:w="2607" w:type="dxa"/>
+          </w:tcPr>
+          <w:p>
+            <w:pPr>
+              <w:jc w:val="both"/>
+              <w:rPr>
+                <w:rFonts w:ascii="Times New Roman" w:hAnsi="Times New Roman" w:cs="Times New Roman"/>
+                <w:sz w:val="24"/>
+                <w:szCs w:val="24"/>
+              </w:rPr>
+            </w:pPr>
+            <w:r>
+              <w:rPr>
+                <w:rFonts w:ascii="Times New Roman" w:hAnsi="Times New Roman" w:cs="Times New Roman"/>
+                <w:sz w:val="24"/>
+                <w:szCs w:val="24"/>
+              </w:rPr>
+              <w:t>int(10)</w:t>
+            </w:r>
+          </w:p>
+        </w:tc>
+        <w:tc>
+          <w:tcPr>
+            <w:tcW w:w="2624" w:type="dxa"/>
+          </w:tcPr>
+          <w:p>
+            <w:pPr>
+              <w:jc w:val="both"/>
+              <w:rPr>
+                <w:rFonts w:ascii="Times New Roman" w:hAnsi="Times New Roman" w:cs="Times New Roman"/>
+                <w:sz w:val="24"/>
+                <w:szCs w:val="24"/>
+                <w:lang w:val="es-ES"/>
+              </w:rPr>
+            </w:pPr>
+            <w:r>
+              <w:rPr>
+                <w:rFonts w:ascii="Times New Roman" w:hAnsi="Times New Roman" w:cs="Times New Roman"/>
+                <w:sz w:val="24"/>
+                <w:szCs w:val="24"/>
+                <w:lang w:val="es-ES"/>
+              </w:rPr>
+              <w:t>llave foránea a la entrega a la que un producto pertenece</w:t>
             </w:r>
           </w:p>
         </w:tc>
@@ -11159,7 +10563,7 @@
           <w:tblLayout w:type="fixed"/>
         </w:tblPrEx>
         <w:trPr>
-          <w:trHeight w:val="307" w:hRule="atLeast"/>
+          <w:trHeight w:val="293" w:hRule="atLeast"/>
         </w:trPr>
         <w:tc>
           <w:tcPr>
@@ -11170,19 +10574,19 @@
               <w:jc w:val="both"/>
               <w:rPr>
                 <w:rFonts w:ascii="Times New Roman" w:hAnsi="Times New Roman" w:cs="Times New Roman"/>
-                <w:b/>
-                <w:sz w:val="24"/>
-                <w:szCs w:val="24"/>
-              </w:rPr>
-            </w:pPr>
-            <w:r>
-              <w:rPr>
-                <w:rFonts w:ascii="Times New Roman" w:hAnsi="Times New Roman" w:cs="Times New Roman"/>
-                <w:b/>
-                <w:sz w:val="24"/>
-                <w:szCs w:val="24"/>
-              </w:rPr>
-              <w:t>Campo</w:t>
+                <w:sz w:val="24"/>
+                <w:szCs w:val="24"/>
+                <w:lang w:val="en"/>
+              </w:rPr>
+            </w:pPr>
+            <w:r>
+              <w:rPr>
+                <w:rFonts w:ascii="Times New Roman" w:hAnsi="Times New Roman" w:cs="Times New Roman"/>
+                <w:sz w:val="24"/>
+                <w:szCs w:val="24"/>
+                <w:lang w:val="en"/>
+              </w:rPr>
+              <w:t>name</w:t>
             </w:r>
           </w:p>
         </w:tc>
@@ -11195,19 +10599,43 @@
               <w:jc w:val="both"/>
               <w:rPr>
                 <w:rFonts w:ascii="Times New Roman" w:hAnsi="Times New Roman" w:cs="Times New Roman"/>
-                <w:b/>
-                <w:sz w:val="24"/>
-                <w:szCs w:val="24"/>
-              </w:rPr>
-            </w:pPr>
-            <w:r>
-              <w:rPr>
-                <w:rFonts w:ascii="Times New Roman" w:hAnsi="Times New Roman" w:cs="Times New Roman"/>
-                <w:b/>
-                <w:sz w:val="24"/>
-                <w:szCs w:val="24"/>
-              </w:rPr>
-              <w:t>Tipo (longitud)</w:t>
+                <w:sz w:val="24"/>
+                <w:szCs w:val="24"/>
+              </w:rPr>
+            </w:pPr>
+            <w:r>
+              <w:rPr>
+                <w:rFonts w:ascii="Times New Roman" w:hAnsi="Times New Roman" w:cs="Times New Roman"/>
+                <w:sz w:val="24"/>
+                <w:szCs w:val="24"/>
+                <w:lang w:val="en"/>
+              </w:rPr>
+              <w:t>varchar</w:t>
+            </w:r>
+            <w:r>
+              <w:rPr>
+                <w:rFonts w:ascii="Times New Roman" w:hAnsi="Times New Roman" w:cs="Times New Roman"/>
+                <w:sz w:val="24"/>
+                <w:szCs w:val="24"/>
+              </w:rPr>
+              <w:t>(</w:t>
+            </w:r>
+            <w:r>
+              <w:rPr>
+                <w:rFonts w:ascii="Times New Roman" w:hAnsi="Times New Roman" w:cs="Times New Roman"/>
+                <w:sz w:val="24"/>
+                <w:szCs w:val="24"/>
+                <w:lang w:val="en"/>
+              </w:rPr>
+              <w:t>255</w:t>
+            </w:r>
+            <w:r>
+              <w:rPr>
+                <w:rFonts w:ascii="Times New Roman" w:hAnsi="Times New Roman" w:cs="Times New Roman"/>
+                <w:sz w:val="24"/>
+                <w:szCs w:val="24"/>
+              </w:rPr>
+              <w:t>)</w:t>
             </w:r>
           </w:p>
         </w:tc>
@@ -11220,19 +10648,419 @@
               <w:jc w:val="both"/>
               <w:rPr>
                 <w:rFonts w:ascii="Times New Roman" w:hAnsi="Times New Roman" w:cs="Times New Roman"/>
-                <w:b/>
-                <w:sz w:val="24"/>
-                <w:szCs w:val="24"/>
-              </w:rPr>
-            </w:pPr>
-            <w:r>
-              <w:rPr>
-                <w:rFonts w:ascii="Times New Roman" w:hAnsi="Times New Roman" w:cs="Times New Roman"/>
-                <w:b/>
-                <w:sz w:val="24"/>
-                <w:szCs w:val="24"/>
-              </w:rPr>
-              <w:t>Descripción</w:t>
+                <w:sz w:val="24"/>
+                <w:szCs w:val="24"/>
+                <w:lang w:val="en"/>
+              </w:rPr>
+            </w:pPr>
+            <w:r>
+              <w:rPr>
+                <w:rFonts w:ascii="Times New Roman" w:hAnsi="Times New Roman" w:cs="Times New Roman"/>
+                <w:sz w:val="24"/>
+                <w:szCs w:val="24"/>
+                <w:lang w:val="en"/>
+              </w:rPr>
+              <w:t>nombre del producto</w:t>
+            </w:r>
+          </w:p>
+        </w:tc>
+      </w:tr>
+      <w:tr>
+        <w:tblPrEx>
+          <w:tblBorders>
+            <w:top w:val="single" w:color="auto" w:sz="4" w:space="0"/>
+            <w:left w:val="single" w:color="auto" w:sz="4" w:space="0"/>
+            <w:bottom w:val="single" w:color="auto" w:sz="4" w:space="0"/>
+            <w:right w:val="single" w:color="auto" w:sz="4" w:space="0"/>
+            <w:insideH w:val="single" w:color="auto" w:sz="4" w:space="0"/>
+            <w:insideV w:val="single" w:color="auto" w:sz="4" w:space="0"/>
+          </w:tblBorders>
+          <w:tblLayout w:type="fixed"/>
+          <w:tblCellMar>
+            <w:top w:w="0" w:type="dxa"/>
+            <w:left w:w="108" w:type="dxa"/>
+            <w:bottom w:w="0" w:type="dxa"/>
+            <w:right w:w="108" w:type="dxa"/>
+          </w:tblCellMar>
+        </w:tblPrEx>
+        <w:trPr>
+          <w:trHeight w:val="293" w:hRule="atLeast"/>
+        </w:trPr>
+        <w:tc>
+          <w:tcPr>
+            <w:tcW w:w="2589" w:type="dxa"/>
+          </w:tcPr>
+          <w:p>
+            <w:pPr>
+              <w:jc w:val="both"/>
+              <w:rPr>
+                <w:rFonts w:ascii="Times New Roman" w:hAnsi="Times New Roman" w:cs="Times New Roman"/>
+                <w:sz w:val="24"/>
+                <w:szCs w:val="24"/>
+                <w:lang w:val="en"/>
+              </w:rPr>
+            </w:pPr>
+            <w:r>
+              <w:rPr>
+                <w:rFonts w:ascii="Times New Roman" w:hAnsi="Times New Roman" w:cs="Times New Roman"/>
+                <w:sz w:val="24"/>
+                <w:szCs w:val="24"/>
+                <w:lang w:val="en"/>
+              </w:rPr>
+              <w:t>description</w:t>
+            </w:r>
+          </w:p>
+        </w:tc>
+        <w:tc>
+          <w:tcPr>
+            <w:tcW w:w="2607" w:type="dxa"/>
+          </w:tcPr>
+          <w:p>
+            <w:pPr>
+              <w:tabs>
+                <w:tab w:val="center" w:pos="1363"/>
+              </w:tabs>
+              <w:jc w:val="both"/>
+              <w:rPr>
+                <w:rFonts w:ascii="Times New Roman" w:hAnsi="Times New Roman" w:cs="Times New Roman"/>
+                <w:sz w:val="24"/>
+                <w:szCs w:val="24"/>
+                <w:lang w:val="en"/>
+              </w:rPr>
+            </w:pPr>
+            <w:r>
+              <w:rPr>
+                <w:rFonts w:ascii="Times New Roman" w:hAnsi="Times New Roman" w:cs="Times New Roman"/>
+                <w:sz w:val="24"/>
+                <w:szCs w:val="24"/>
+                <w:lang w:val="en"/>
+              </w:rPr>
+              <w:t>text</w:t>
+            </w:r>
+          </w:p>
+        </w:tc>
+        <w:tc>
+          <w:tcPr>
+            <w:tcW w:w="2624" w:type="dxa"/>
+          </w:tcPr>
+          <w:p>
+            <w:pPr>
+              <w:jc w:val="both"/>
+              <w:rPr>
+                <w:rFonts w:ascii="Times New Roman" w:hAnsi="Times New Roman" w:cs="Times New Roman"/>
+                <w:sz w:val="24"/>
+                <w:szCs w:val="24"/>
+                <w:lang w:val="en"/>
+              </w:rPr>
+            </w:pPr>
+            <w:r>
+              <w:rPr>
+                <w:rFonts w:ascii="Times New Roman" w:hAnsi="Times New Roman" w:cs="Times New Roman"/>
+                <w:sz w:val="24"/>
+                <w:szCs w:val="24"/>
+                <w:lang w:val="en"/>
+              </w:rPr>
+              <w:t>descripción del producto</w:t>
+            </w:r>
+          </w:p>
+        </w:tc>
+      </w:tr>
+      <w:tr>
+        <w:tblPrEx>
+          <w:tblBorders>
+            <w:top w:val="single" w:color="auto" w:sz="4" w:space="0"/>
+            <w:left w:val="single" w:color="auto" w:sz="4" w:space="0"/>
+            <w:bottom w:val="single" w:color="auto" w:sz="4" w:space="0"/>
+            <w:right w:val="single" w:color="auto" w:sz="4" w:space="0"/>
+            <w:insideH w:val="single" w:color="auto" w:sz="4" w:space="0"/>
+            <w:insideV w:val="single" w:color="auto" w:sz="4" w:space="0"/>
+          </w:tblBorders>
+          <w:tblLayout w:type="fixed"/>
+          <w:tblCellMar>
+            <w:top w:w="0" w:type="dxa"/>
+            <w:left w:w="108" w:type="dxa"/>
+            <w:bottom w:w="0" w:type="dxa"/>
+            <w:right w:w="108" w:type="dxa"/>
+          </w:tblCellMar>
+        </w:tblPrEx>
+        <w:trPr>
+          <w:trHeight w:val="293" w:hRule="atLeast"/>
+        </w:trPr>
+        <w:tc>
+          <w:tcPr>
+            <w:tcW w:w="2589" w:type="dxa"/>
+          </w:tcPr>
+          <w:p>
+            <w:pPr>
+              <w:jc w:val="both"/>
+              <w:rPr>
+                <w:rFonts w:ascii="Times New Roman" w:hAnsi="Times New Roman" w:cs="Times New Roman"/>
+                <w:sz w:val="24"/>
+                <w:szCs w:val="24"/>
+                <w:lang w:val="en"/>
+              </w:rPr>
+            </w:pPr>
+            <w:r>
+              <w:rPr>
+                <w:rFonts w:ascii="Times New Roman" w:hAnsi="Times New Roman" w:cs="Times New Roman"/>
+                <w:sz w:val="24"/>
+                <w:szCs w:val="24"/>
+                <w:lang w:val="en"/>
+              </w:rPr>
+              <w:t>amount</w:t>
+            </w:r>
+          </w:p>
+        </w:tc>
+        <w:tc>
+          <w:tcPr>
+            <w:tcW w:w="2607" w:type="dxa"/>
+          </w:tcPr>
+          <w:p>
+            <w:pPr>
+              <w:tabs>
+                <w:tab w:val="center" w:pos="1363"/>
+              </w:tabs>
+              <w:jc w:val="both"/>
+              <w:rPr>
+                <w:rFonts w:ascii="Times New Roman" w:hAnsi="Times New Roman" w:cs="Times New Roman"/>
+                <w:sz w:val="24"/>
+                <w:szCs w:val="24"/>
+                <w:lang w:val="en"/>
+              </w:rPr>
+            </w:pPr>
+            <w:r>
+              <w:rPr>
+                <w:rFonts w:ascii="Times New Roman" w:hAnsi="Times New Roman" w:cs="Times New Roman"/>
+                <w:sz w:val="24"/>
+                <w:szCs w:val="24"/>
+                <w:lang w:val="en"/>
+              </w:rPr>
+              <w:t>decimal(18,2)</w:t>
+            </w:r>
+          </w:p>
+        </w:tc>
+        <w:tc>
+          <w:tcPr>
+            <w:tcW w:w="2624" w:type="dxa"/>
+          </w:tcPr>
+          <w:p>
+            <w:pPr>
+              <w:jc w:val="both"/>
+              <w:rPr>
+                <w:rFonts w:ascii="Times New Roman" w:hAnsi="Times New Roman" w:cs="Times New Roman"/>
+                <w:sz w:val="24"/>
+                <w:szCs w:val="24"/>
+                <w:lang w:val="en"/>
+              </w:rPr>
+            </w:pPr>
+            <w:r>
+              <w:rPr>
+                <w:rFonts w:ascii="Times New Roman" w:hAnsi="Times New Roman" w:cs="Times New Roman"/>
+                <w:sz w:val="24"/>
+                <w:szCs w:val="24"/>
+                <w:lang w:val="en"/>
+              </w:rPr>
+              <w:t>cantidad de productos</w:t>
+            </w:r>
+          </w:p>
+        </w:tc>
+      </w:tr>
+      <w:tr>
+        <w:tblPrEx>
+          <w:tblBorders>
+            <w:top w:val="single" w:color="auto" w:sz="4" w:space="0"/>
+            <w:left w:val="single" w:color="auto" w:sz="4" w:space="0"/>
+            <w:bottom w:val="single" w:color="auto" w:sz="4" w:space="0"/>
+            <w:right w:val="single" w:color="auto" w:sz="4" w:space="0"/>
+            <w:insideH w:val="single" w:color="auto" w:sz="4" w:space="0"/>
+            <w:insideV w:val="single" w:color="auto" w:sz="4" w:space="0"/>
+          </w:tblBorders>
+          <w:tblLayout w:type="fixed"/>
+          <w:tblCellMar>
+            <w:top w:w="0" w:type="dxa"/>
+            <w:left w:w="108" w:type="dxa"/>
+            <w:bottom w:w="0" w:type="dxa"/>
+            <w:right w:w="108" w:type="dxa"/>
+          </w:tblCellMar>
+        </w:tblPrEx>
+        <w:trPr>
+          <w:trHeight w:val="293" w:hRule="atLeast"/>
+        </w:trPr>
+        <w:tc>
+          <w:tcPr>
+            <w:tcW w:w="2589" w:type="dxa"/>
+          </w:tcPr>
+          <w:p>
+            <w:pPr>
+              <w:jc w:val="both"/>
+              <w:rPr>
+                <w:rFonts w:ascii="Times New Roman" w:hAnsi="Times New Roman" w:cs="Times New Roman"/>
+                <w:sz w:val="24"/>
+                <w:szCs w:val="24"/>
+                <w:lang w:val="en"/>
+              </w:rPr>
+            </w:pPr>
+            <w:r>
+              <w:rPr>
+                <w:rFonts w:ascii="Times New Roman" w:hAnsi="Times New Roman" w:cs="Times New Roman"/>
+                <w:sz w:val="24"/>
+                <w:szCs w:val="24"/>
+                <w:lang w:val="en"/>
+              </w:rPr>
+              <w:t>cost</w:t>
+            </w:r>
+          </w:p>
+        </w:tc>
+        <w:tc>
+          <w:tcPr>
+            <w:tcW w:w="2607" w:type="dxa"/>
+          </w:tcPr>
+          <w:p>
+            <w:pPr>
+              <w:tabs>
+                <w:tab w:val="center" w:pos="1363"/>
+              </w:tabs>
+              <w:jc w:val="both"/>
+              <w:rPr>
+                <w:rFonts w:ascii="Times New Roman" w:hAnsi="Times New Roman" w:cs="Times New Roman"/>
+                <w:sz w:val="24"/>
+                <w:szCs w:val="24"/>
+                <w:lang w:val="en"/>
+              </w:rPr>
+            </w:pPr>
+            <w:r>
+              <w:rPr>
+                <w:rFonts w:ascii="Times New Roman" w:hAnsi="Times New Roman" w:cs="Times New Roman"/>
+                <w:sz w:val="24"/>
+                <w:szCs w:val="24"/>
+                <w:lang w:val="en"/>
+              </w:rPr>
+              <w:t>decimal(8,2)</w:t>
+            </w:r>
+          </w:p>
+        </w:tc>
+        <w:tc>
+          <w:tcPr>
+            <w:tcW w:w="2624" w:type="dxa"/>
+          </w:tcPr>
+          <w:p>
+            <w:pPr>
+              <w:jc w:val="both"/>
+              <w:rPr>
+                <w:rFonts w:ascii="Times New Roman" w:hAnsi="Times New Roman" w:cs="Times New Roman"/>
+                <w:sz w:val="24"/>
+                <w:szCs w:val="24"/>
+                <w:lang w:val="es-ES"/>
+              </w:rPr>
+            </w:pPr>
+            <w:r>
+              <w:rPr>
+                <w:rFonts w:ascii="Times New Roman" w:hAnsi="Times New Roman" w:cs="Times New Roman"/>
+                <w:sz w:val="24"/>
+                <w:szCs w:val="24"/>
+                <w:lang w:val="es-ES"/>
+              </w:rPr>
+              <w:t>costo del producto a ser enviado</w:t>
+            </w:r>
+          </w:p>
+        </w:tc>
+      </w:tr>
+      <w:tr>
+        <w:tblPrEx>
+          <w:tblBorders>
+            <w:top w:val="single" w:color="auto" w:sz="4" w:space="0"/>
+            <w:left w:val="single" w:color="auto" w:sz="4" w:space="0"/>
+            <w:bottom w:val="single" w:color="auto" w:sz="4" w:space="0"/>
+            <w:right w:val="single" w:color="auto" w:sz="4" w:space="0"/>
+            <w:insideH w:val="single" w:color="auto" w:sz="4" w:space="0"/>
+            <w:insideV w:val="single" w:color="auto" w:sz="4" w:space="0"/>
+          </w:tblBorders>
+          <w:tblLayout w:type="fixed"/>
+          <w:tblCellMar>
+            <w:top w:w="0" w:type="dxa"/>
+            <w:left w:w="108" w:type="dxa"/>
+            <w:bottom w:w="0" w:type="dxa"/>
+            <w:right w:w="108" w:type="dxa"/>
+          </w:tblCellMar>
+        </w:tblPrEx>
+        <w:trPr>
+          <w:trHeight w:val="293" w:hRule="atLeast"/>
+        </w:trPr>
+        <w:tc>
+          <w:tcPr>
+            <w:tcW w:w="2589" w:type="dxa"/>
+          </w:tcPr>
+          <w:p>
+            <w:pPr>
+              <w:jc w:val="both"/>
+              <w:rPr>
+                <w:rFonts w:ascii="Times New Roman" w:hAnsi="Times New Roman" w:cs="Times New Roman"/>
+                <w:sz w:val="24"/>
+                <w:szCs w:val="24"/>
+              </w:rPr>
+            </w:pPr>
+            <w:r>
+              <w:rPr>
+                <w:rFonts w:ascii="Times New Roman" w:hAnsi="Times New Roman" w:cs="Times New Roman"/>
+                <w:sz w:val="24"/>
+                <w:szCs w:val="24"/>
+              </w:rPr>
+              <w:t>created_at</w:t>
+            </w:r>
+          </w:p>
+        </w:tc>
+        <w:tc>
+          <w:tcPr>
+            <w:tcW w:w="2607" w:type="dxa"/>
+          </w:tcPr>
+          <w:p>
+            <w:pPr>
+              <w:jc w:val="both"/>
+              <w:rPr>
+                <w:rFonts w:ascii="Times New Roman" w:hAnsi="Times New Roman" w:cs="Times New Roman"/>
+                <w:sz w:val="24"/>
+                <w:szCs w:val="24"/>
+              </w:rPr>
+            </w:pPr>
+            <w:r>
+              <w:rPr>
+                <w:rFonts w:ascii="Times New Roman" w:hAnsi="Times New Roman" w:cs="Times New Roman"/>
+                <w:sz w:val="24"/>
+                <w:szCs w:val="24"/>
+              </w:rPr>
+              <w:t>timestamp</w:t>
+            </w:r>
+          </w:p>
+        </w:tc>
+        <w:tc>
+          <w:tcPr>
+            <w:tcW w:w="2624" w:type="dxa"/>
+          </w:tcPr>
+          <w:p>
+            <w:pPr>
+              <w:jc w:val="both"/>
+              <w:rPr>
+                <w:rFonts w:ascii="Times New Roman" w:hAnsi="Times New Roman" w:cs="Times New Roman"/>
+                <w:sz w:val="24"/>
+                <w:szCs w:val="24"/>
+              </w:rPr>
+            </w:pPr>
+            <w:r>
+              <w:rPr>
+                <w:rFonts w:ascii="Times New Roman" w:hAnsi="Times New Roman" w:cs="Times New Roman"/>
+                <w:sz w:val="24"/>
+                <w:szCs w:val="24"/>
+                <w:lang w:val="en"/>
+              </w:rPr>
+              <w:t>f</w:t>
+            </w:r>
+            <w:r>
+              <w:rPr>
+                <w:rFonts w:ascii="Times New Roman" w:hAnsi="Times New Roman" w:cs="Times New Roman"/>
+                <w:sz w:val="24"/>
+                <w:szCs w:val="24"/>
+              </w:rPr>
+              <w:t>echa de creación</w:t>
             </w:r>
           </w:p>
         </w:tc>
@@ -11250,7 +11078,7 @@
           <w:tblLayout w:type="fixed"/>
         </w:tblPrEx>
         <w:trPr>
-          <w:trHeight w:val="657" w:hRule="atLeast"/>
+          <w:trHeight w:val="480" w:hRule="atLeast"/>
         </w:trPr>
         <w:tc>
           <w:tcPr>
@@ -11271,7 +11099,7 @@
                 <w:sz w:val="24"/>
                 <w:szCs w:val="24"/>
               </w:rPr>
-              <w:t>id</w:t>
+              <w:t>updated_at</w:t>
             </w:r>
           </w:p>
         </w:tc>
@@ -11294,7 +11122,7 @@
                 <w:sz w:val="24"/>
                 <w:szCs w:val="24"/>
               </w:rPr>
-              <w:t>int(10)</w:t>
+              <w:t>timestamp</w:t>
             </w:r>
           </w:p>
         </w:tc>
@@ -11316,25 +11144,104 @@
                 <w:rFonts w:ascii="Times New Roman" w:hAnsi="Times New Roman" w:cs="Times New Roman"/>
                 <w:sz w:val="24"/>
                 <w:szCs w:val="24"/>
-              </w:rPr>
-              <w:t>campo llave primaria auto</w:t>
-            </w:r>
-            <w:r>
-              <w:rPr>
-                <w:rFonts w:ascii="Times New Roman" w:hAnsi="Times New Roman" w:cs="Times New Roman"/>
-                <w:sz w:val="24"/>
-                <w:szCs w:val="24"/>
-                <w:lang w:val="es-ES"/>
-              </w:rPr>
-              <w:t xml:space="preserve"> </w:t>
-            </w:r>
-            <w:r>
-              <w:rPr>
-                <w:rFonts w:ascii="Times New Roman" w:hAnsi="Times New Roman" w:cs="Times New Roman"/>
-                <w:sz w:val="24"/>
-                <w:szCs w:val="24"/>
-              </w:rPr>
-              <w:t>incrementable</w:t>
+                <w:lang w:val="en"/>
+              </w:rPr>
+              <w:t>f</w:t>
+            </w:r>
+            <w:r>
+              <w:rPr>
+                <w:rFonts w:ascii="Times New Roman" w:hAnsi="Times New Roman" w:cs="Times New Roman"/>
+                <w:sz w:val="24"/>
+                <w:szCs w:val="24"/>
+              </w:rPr>
+              <w:t>echa de actualización</w:t>
+            </w:r>
+          </w:p>
+        </w:tc>
+      </w:tr>
+    </w:tbl>
+    <w:p>
+      <w:pPr>
+        <w:rPr>
+          <w:rFonts w:ascii="Times New Roman" w:hAnsi="Times New Roman" w:cs="Times New Roman"/>
+          <w:sz w:val="24"/>
+          <w:szCs w:val="24"/>
+          <w:lang w:val="en"/>
+        </w:rPr>
+      </w:pPr>
+    </w:p>
+    <w:tbl>
+      <w:tblPr>
+        <w:tblStyle w:val="16"/>
+        <w:tblW w:w="7820" w:type="dxa"/>
+        <w:tblInd w:w="0" w:type="dxa"/>
+        <w:tblBorders>
+          <w:top w:val="single" w:color="auto" w:sz="4" w:space="0"/>
+          <w:left w:val="single" w:color="auto" w:sz="4" w:space="0"/>
+          <w:bottom w:val="single" w:color="auto" w:sz="4" w:space="0"/>
+          <w:right w:val="single" w:color="auto" w:sz="4" w:space="0"/>
+          <w:insideH w:val="single" w:color="auto" w:sz="4" w:space="0"/>
+          <w:insideV w:val="single" w:color="auto" w:sz="4" w:space="0"/>
+        </w:tblBorders>
+        <w:tblLayout w:type="fixed"/>
+        <w:tblCellMar>
+          <w:top w:w="0" w:type="dxa"/>
+          <w:left w:w="108" w:type="dxa"/>
+          <w:bottom w:w="0" w:type="dxa"/>
+          <w:right w:w="108" w:type="dxa"/>
+        </w:tblCellMar>
+      </w:tblPr>
+      <w:tblGrid>
+        <w:gridCol w:w="2589"/>
+        <w:gridCol w:w="2607"/>
+        <w:gridCol w:w="2624"/>
+      </w:tblGrid>
+      <w:tr>
+        <w:tblPrEx>
+          <w:tblBorders>
+            <w:top w:val="single" w:color="auto" w:sz="4" w:space="0"/>
+            <w:left w:val="single" w:color="auto" w:sz="4" w:space="0"/>
+            <w:bottom w:val="single" w:color="auto" w:sz="4" w:space="0"/>
+            <w:right w:val="single" w:color="auto" w:sz="4" w:space="0"/>
+            <w:insideH w:val="single" w:color="auto" w:sz="4" w:space="0"/>
+            <w:insideV w:val="single" w:color="auto" w:sz="4" w:space="0"/>
+          </w:tblBorders>
+          <w:tblLayout w:type="fixed"/>
+          <w:tblCellMar>
+            <w:top w:w="0" w:type="dxa"/>
+            <w:left w:w="108" w:type="dxa"/>
+            <w:bottom w:w="0" w:type="dxa"/>
+            <w:right w:w="108" w:type="dxa"/>
+          </w:tblCellMar>
+        </w:tblPrEx>
+        <w:trPr>
+          <w:trHeight w:val="279" w:hRule="atLeast"/>
+        </w:trPr>
+        <w:tc>
+          <w:tcPr>
+            <w:tcW w:w="7820" w:type="dxa"/>
+            <w:gridSpan w:val="3"/>
+          </w:tcPr>
+          <w:p>
+            <w:pPr>
+              <w:jc w:val="both"/>
+              <w:rPr>
+                <w:rFonts w:ascii="Times New Roman" w:hAnsi="Times New Roman" w:cs="Times New Roman"/>
+                <w:b/>
+                <w:sz w:val="24"/>
+                <w:szCs w:val="24"/>
+                <w:lang w:val="en"/>
+              </w:rPr>
+            </w:pPr>
+            <w:r>
+              <w:rPr>
+                <w:rFonts w:ascii="Times New Roman" w:hAnsi="Times New Roman" w:cs="Times New Roman"/>
+                <w:b/>
+                <w:sz w:val="24"/>
+                <w:szCs w:val="24"/>
+                <w:lang w:val="en"/>
+              </w:rPr>
+              <w:t>delivery_statuses</w:t>
             </w:r>
           </w:p>
         </w:tc>
@@ -11350,6 +11257,217 @@
             <w:insideV w:val="single" w:color="auto" w:sz="4" w:space="0"/>
           </w:tblBorders>
           <w:tblLayout w:type="fixed"/>
+          <w:tblCellMar>
+            <w:top w:w="0" w:type="dxa"/>
+            <w:left w:w="108" w:type="dxa"/>
+            <w:bottom w:w="0" w:type="dxa"/>
+            <w:right w:w="108" w:type="dxa"/>
+          </w:tblCellMar>
+        </w:tblPrEx>
+        <w:trPr>
+          <w:trHeight w:val="307" w:hRule="atLeast"/>
+        </w:trPr>
+        <w:tc>
+          <w:tcPr>
+            <w:tcW w:w="2589" w:type="dxa"/>
+          </w:tcPr>
+          <w:p>
+            <w:pPr>
+              <w:jc w:val="both"/>
+              <w:rPr>
+                <w:rFonts w:ascii="Times New Roman" w:hAnsi="Times New Roman" w:cs="Times New Roman"/>
+                <w:b/>
+                <w:sz w:val="24"/>
+                <w:szCs w:val="24"/>
+              </w:rPr>
+            </w:pPr>
+            <w:r>
+              <w:rPr>
+                <w:rFonts w:ascii="Times New Roman" w:hAnsi="Times New Roman" w:cs="Times New Roman"/>
+                <w:b/>
+                <w:sz w:val="24"/>
+                <w:szCs w:val="24"/>
+              </w:rPr>
+              <w:t>Campo</w:t>
+            </w:r>
+          </w:p>
+        </w:tc>
+        <w:tc>
+          <w:tcPr>
+            <w:tcW w:w="2607" w:type="dxa"/>
+          </w:tcPr>
+          <w:p>
+            <w:pPr>
+              <w:jc w:val="both"/>
+              <w:rPr>
+                <w:rFonts w:ascii="Times New Roman" w:hAnsi="Times New Roman" w:cs="Times New Roman"/>
+                <w:b/>
+                <w:sz w:val="24"/>
+                <w:szCs w:val="24"/>
+              </w:rPr>
+            </w:pPr>
+            <w:r>
+              <w:rPr>
+                <w:rFonts w:ascii="Times New Roman" w:hAnsi="Times New Roman" w:cs="Times New Roman"/>
+                <w:b/>
+                <w:sz w:val="24"/>
+                <w:szCs w:val="24"/>
+              </w:rPr>
+              <w:t>Tipo (longitud)</w:t>
+            </w:r>
+          </w:p>
+        </w:tc>
+        <w:tc>
+          <w:tcPr>
+            <w:tcW w:w="2624" w:type="dxa"/>
+          </w:tcPr>
+          <w:p>
+            <w:pPr>
+              <w:jc w:val="both"/>
+              <w:rPr>
+                <w:rFonts w:ascii="Times New Roman" w:hAnsi="Times New Roman" w:cs="Times New Roman"/>
+                <w:b/>
+                <w:sz w:val="24"/>
+                <w:szCs w:val="24"/>
+              </w:rPr>
+            </w:pPr>
+            <w:r>
+              <w:rPr>
+                <w:rFonts w:ascii="Times New Roman" w:hAnsi="Times New Roman" w:cs="Times New Roman"/>
+                <w:b/>
+                <w:sz w:val="24"/>
+                <w:szCs w:val="24"/>
+              </w:rPr>
+              <w:t>Descripción</w:t>
+            </w:r>
+          </w:p>
+        </w:tc>
+      </w:tr>
+      <w:tr>
+        <w:tblPrEx>
+          <w:tblBorders>
+            <w:top w:val="single" w:color="auto" w:sz="4" w:space="0"/>
+            <w:left w:val="single" w:color="auto" w:sz="4" w:space="0"/>
+            <w:bottom w:val="single" w:color="auto" w:sz="4" w:space="0"/>
+            <w:right w:val="single" w:color="auto" w:sz="4" w:space="0"/>
+            <w:insideH w:val="single" w:color="auto" w:sz="4" w:space="0"/>
+            <w:insideV w:val="single" w:color="auto" w:sz="4" w:space="0"/>
+          </w:tblBorders>
+          <w:tblLayout w:type="fixed"/>
+          <w:tblCellMar>
+            <w:top w:w="0" w:type="dxa"/>
+            <w:left w:w="108" w:type="dxa"/>
+            <w:bottom w:w="0" w:type="dxa"/>
+            <w:right w:w="108" w:type="dxa"/>
+          </w:tblCellMar>
+        </w:tblPrEx>
+        <w:trPr>
+          <w:trHeight w:val="657" w:hRule="atLeast"/>
+        </w:trPr>
+        <w:tc>
+          <w:tcPr>
+            <w:tcW w:w="2589" w:type="dxa"/>
+          </w:tcPr>
+          <w:p>
+            <w:pPr>
+              <w:jc w:val="both"/>
+              <w:rPr>
+                <w:rFonts w:ascii="Times New Roman" w:hAnsi="Times New Roman" w:cs="Times New Roman"/>
+                <w:sz w:val="24"/>
+                <w:szCs w:val="24"/>
+              </w:rPr>
+            </w:pPr>
+            <w:r>
+              <w:rPr>
+                <w:rFonts w:ascii="Times New Roman" w:hAnsi="Times New Roman" w:cs="Times New Roman"/>
+                <w:sz w:val="24"/>
+                <w:szCs w:val="24"/>
+              </w:rPr>
+              <w:t>id</w:t>
+            </w:r>
+          </w:p>
+        </w:tc>
+        <w:tc>
+          <w:tcPr>
+            <w:tcW w:w="2607" w:type="dxa"/>
+          </w:tcPr>
+          <w:p>
+            <w:pPr>
+              <w:jc w:val="both"/>
+              <w:rPr>
+                <w:rFonts w:ascii="Times New Roman" w:hAnsi="Times New Roman" w:cs="Times New Roman"/>
+                <w:sz w:val="24"/>
+                <w:szCs w:val="24"/>
+              </w:rPr>
+            </w:pPr>
+            <w:r>
+              <w:rPr>
+                <w:rFonts w:ascii="Times New Roman" w:hAnsi="Times New Roman" w:cs="Times New Roman"/>
+                <w:sz w:val="24"/>
+                <w:szCs w:val="24"/>
+              </w:rPr>
+              <w:t>int(10)</w:t>
+            </w:r>
+          </w:p>
+        </w:tc>
+        <w:tc>
+          <w:tcPr>
+            <w:tcW w:w="2624" w:type="dxa"/>
+          </w:tcPr>
+          <w:p>
+            <w:pPr>
+              <w:jc w:val="both"/>
+              <w:rPr>
+                <w:rFonts w:ascii="Times New Roman" w:hAnsi="Times New Roman" w:cs="Times New Roman"/>
+                <w:sz w:val="24"/>
+                <w:szCs w:val="24"/>
+              </w:rPr>
+            </w:pPr>
+            <w:r>
+              <w:rPr>
+                <w:rFonts w:ascii="Times New Roman" w:hAnsi="Times New Roman" w:cs="Times New Roman"/>
+                <w:sz w:val="24"/>
+                <w:szCs w:val="24"/>
+              </w:rPr>
+              <w:t>campo llave primaria auto</w:t>
+            </w:r>
+            <w:r>
+              <w:rPr>
+                <w:rFonts w:ascii="Times New Roman" w:hAnsi="Times New Roman" w:cs="Times New Roman"/>
+                <w:sz w:val="24"/>
+                <w:szCs w:val="24"/>
+                <w:lang w:val="es-ES"/>
+              </w:rPr>
+              <w:t xml:space="preserve"> </w:t>
+            </w:r>
+            <w:r>
+              <w:rPr>
+                <w:rFonts w:ascii="Times New Roman" w:hAnsi="Times New Roman" w:cs="Times New Roman"/>
+                <w:sz w:val="24"/>
+                <w:szCs w:val="24"/>
+              </w:rPr>
+              <w:t>incrementable</w:t>
+            </w:r>
+          </w:p>
+        </w:tc>
+      </w:tr>
+      <w:tr>
+        <w:tblPrEx>
+          <w:tblBorders>
+            <w:top w:val="single" w:color="auto" w:sz="4" w:space="0"/>
+            <w:left w:val="single" w:color="auto" w:sz="4" w:space="0"/>
+            <w:bottom w:val="single" w:color="auto" w:sz="4" w:space="0"/>
+            <w:right w:val="single" w:color="auto" w:sz="4" w:space="0"/>
+            <w:insideH w:val="single" w:color="auto" w:sz="4" w:space="0"/>
+            <w:insideV w:val="single" w:color="auto" w:sz="4" w:space="0"/>
+          </w:tblBorders>
+          <w:tblLayout w:type="fixed"/>
+          <w:tblCellMar>
+            <w:top w:w="0" w:type="dxa"/>
+            <w:left w:w="108" w:type="dxa"/>
+            <w:bottom w:w="0" w:type="dxa"/>
+            <w:right w:w="108" w:type="dxa"/>
+          </w:tblCellMar>
         </w:tblPrEx>
         <w:trPr>
           <w:trHeight w:val="293" w:hRule="atLeast"/>
@@ -27373,7 +27491,20 @@
           <w:szCs w:val="24"/>
           <w:lang w:val="en"/>
         </w:rPr>
-        <w:t>, principalmente por tener todo lo que este necesita dentro de la misma plataforma. Cualquier tipo de intermediario entre el cliente y el servicio que se está realizando es invisible al cliente. El cliente solo vería la aplicación, los datos que esta informa y si tuviera algún problema, por medio de la aplicación podría quejarse o comunicarse con soporte.</w:t>
+        <w:t>, principalmente por tener todo lo que este necesita dentro de la misma plataforma. Cualquier tipo de intermed</w:t>
+      </w:r>
+      <w:bookmarkStart w:id="17" w:name="_GoBack"/>
+      <w:bookmarkEnd w:id="17"/>
+      <w:r>
+        <w:rPr>
+          <w:rFonts w:hint="default" w:ascii="Times New Roman" w:hAnsi="Times New Roman" w:cs="Times New Roman"/>
+          <w:b w:val="0"/>
+          <w:bCs w:val="0"/>
+          <w:sz w:val="24"/>
+          <w:szCs w:val="24"/>
+          <w:lang w:val="en"/>
+        </w:rPr>
+        <w:t>iario entre el cliente y el servicio que se está realizando es invisible al cliente. El cliente solo vería la aplicación, los datos que esta informa y si tuviera algún problema, por medio de la aplicación podría quejarse o comunicarse con soporte.</w:t>
       </w:r>
     </w:p>
     <w:p>
@@ -27751,7 +27882,7 @@
         <w:jc w:val="both"/>
         <w:rPr>
           <w:rFonts w:ascii="Times New Roman" w:hAnsi="Times New Roman" w:cs="Times New Roman"/>
-          <w:sz w:val="24"/>
+          <w:bCs/>
           <w:szCs w:val="24"/>
           <w:lang w:val="en-US"/>
         </w:rPr>
@@ -27803,30 +27934,6 @@
         </w:rPr>
         <w:fldChar w:fldCharType="end"/>
       </w:r>
-    </w:p>
-    <w:p>
-      <w:pPr>
-        <w:ind w:left="420" w:hanging="420"/>
-        <w:jc w:val="both"/>
-        <w:rPr>
-          <w:rFonts w:ascii="Times New Roman" w:hAnsi="Times New Roman" w:cs="Times New Roman"/>
-          <w:sz w:val="24"/>
-          <w:szCs w:val="24"/>
-          <w:lang w:val="en-US"/>
-        </w:rPr>
-      </w:pPr>
-    </w:p>
-    <w:p>
-      <w:pPr>
-        <w:ind w:left="420" w:hanging="420"/>
-        <w:jc w:val="both"/>
-        <w:rPr>
-          <w:rFonts w:ascii="Times New Roman" w:hAnsi="Times New Roman" w:cs="Times New Roman"/>
-          <w:bCs/>
-          <w:szCs w:val="24"/>
-          <w:lang w:val="en-US"/>
-        </w:rPr>
-      </w:pPr>
     </w:p>
     <w:sectPr>
       <w:headerReference r:id="rId3" w:type="default"/>
@@ -28332,7 +28439,7 @@
     <w:lsdException w:unhideWhenUsed="0" w:uiPriority="0" w:semiHidden="0" w:name="List"/>
     <w:lsdException w:unhideWhenUsed="0" w:uiPriority="0" w:semiHidden="0" w:name="List Bullet"/>
     <w:lsdException w:unhideWhenUsed="0" w:uiPriority="0" w:semiHidden="0" w:name="List Number"/>
-    <w:lsdException w:unhideWhenUsed="0" w:uiPriority="0" w:semiHidden="0" w:name="List 2"/>
+    <w:lsdException w:qFormat="1" w:unhideWhenUsed="0" w:uiPriority="0" w:semiHidden="0" w:name="List 2"/>
     <w:lsdException w:unhideWhenUsed="0" w:uiPriority="0" w:semiHidden="0" w:name="List 3"/>
     <w:lsdException w:unhideWhenUsed="0" w:uiPriority="0" w:semiHidden="0" w:name="List 4"/>
     <w:lsdException w:unhideWhenUsed="0" w:uiPriority="0" w:semiHidden="0" w:name="List 5"/>
@@ -28652,6 +28759,7 @@
   <w:style w:type="paragraph" w:styleId="6">
     <w:name w:val="List 2"/>
     <w:basedOn w:val="1"/>
+    <w:qFormat/>
     <w:uiPriority w:val="0"/>
     <w:pPr>
       <w:ind w:left="566" w:hanging="283"/>
@@ -28979,6 +29087,7 @@
     <w:name w:val="Estilo2 Car"/>
     <w:basedOn w:val="11"/>
     <w:link w:val="28"/>
+    <w:qFormat/>
     <w:uiPriority w:val="0"/>
     <w:rPr>
       <w:rFonts w:asciiTheme="majorHAnsi" w:hAnsiTheme="majorHAnsi" w:eastAsiaTheme="majorEastAsia" w:cstheme="majorBidi"/>

</xml_diff>